<commit_message>
Verslag 2: Epsilon Greedy
</commit_message>
<xml_diff>
--- a/Verslag Lab 2.docx
+++ b/Verslag Lab 2.docx
@@ -66,8 +66,6 @@
         </w:rPr>
         <w:t>Placeholder.</w:t>
       </w:r>
-      <w:bookmarkStart w:id="0" w:name="_GoBack"/>
-      <w:bookmarkEnd w:id="0"/>
     </w:p>
     <w:p>
       <w:pPr>
@@ -410,7 +408,15 @@
         <w:rPr>
           <w:highlight w:val="lightGray"/>
         </w:rPr>
-        <w:t>ComputeActionfromQValues</w:t>
+        <w:t>ComputeA</w:t>
+      </w:r>
+      <w:bookmarkStart w:id="0" w:name="_GoBack"/>
+      <w:bookmarkEnd w:id="0"/>
+      <w:r>
+        <w:rPr>
+          <w:highlight w:val="lightGray"/>
+        </w:rPr>
+        <w:t>ctionfromQValues</w:t>
       </w:r>
       <w:r>
         <w:t xml:space="preserve">” geeft de actie terug, bijhorend bij de maximum Q-value. </w:t>
@@ -454,7 +460,6 @@
     </w:p>
     <w:p>
       <w:pPr>
-        <w:ind w:left="360"/>
         <w:jc w:val="both"/>
         <w:rPr>
           <w:rFonts w:cs="Arial"/>
@@ -462,19 +467,74 @@
           <w:lang w:val="nl-BE"/>
         </w:rPr>
       </w:pPr>
-      <w:r>
-        <w:rPr>
-          <w:rFonts w:cs="Arial"/>
-          <w:szCs w:val="20"/>
-          <w:lang w:val="nl-BE"/>
-        </w:rPr>
-        <w:t>Placeholder.</w:t>
-      </w:r>
     </w:p>
     <w:p>
       <w:pPr>
-        <w:pStyle w:val="Lijstalinea"/>
-        <w:ind w:left="360"/>
+        <w:jc w:val="both"/>
+        <w:rPr>
+          <w:lang w:val="nl-BE"/>
+        </w:rPr>
+      </w:pPr>
+      <w:r>
+        <w:rPr>
+          <w:lang w:val="nl-BE"/>
+        </w:rPr>
+        <w:t>In de Q-Learning Agent ontbreek</w:t>
+      </w:r>
+      <w:r>
+        <w:t>t één functie: “</w:t>
+      </w:r>
+      <w:r>
+        <w:rPr>
+          <w:highlight w:val="lightGray"/>
+        </w:rPr>
+        <w:t>getAction(</w:t>
+      </w:r>
+      <w:r>
+        <w:rPr>
+          <w:highlight w:val="lightGray"/>
+        </w:rPr>
+        <w:t>state</w:t>
+      </w:r>
+      <w:r>
+        <w:rPr>
+          <w:highlight w:val="lightGray"/>
+        </w:rPr>
+        <w:t>)</w:t>
+      </w:r>
+      <w:r>
+        <w:t>”. Tijdens het programma loopt, zijn er twee opties mogelijk. In epsilon keer van de gevallen, geeft de functie een willekeurige actie terug (uit “</w:t>
+      </w:r>
+      <w:r>
+        <w:rPr>
+          <w:highlight w:val="lightGray"/>
+        </w:rPr>
+        <w:t>legalActions</w:t>
+      </w:r>
+      <w:r>
+        <w:t>”). Epsilon kunnen we veranderen naar wens in de command line. “</w:t>
+      </w:r>
+      <w:r>
+        <w:rPr>
+          <w:highlight w:val="lightGray"/>
+        </w:rPr>
+        <w:t>util.flipcoin(p)</w:t>
+      </w:r>
+      <w:r>
+        <w:t>” geeft True terug met kans p (hier epsilon). In alle andere gevallen geven we de beste actie terug met “</w:t>
+      </w:r>
+      <w:r>
+        <w:rPr>
+          <w:highlight w:val="lightGray"/>
+        </w:rPr>
+        <w:t>ComputeActionfromQValues</w:t>
+      </w:r>
+      <w:r>
+        <w:t xml:space="preserve">”. Deze implementatie hebben we reeds gezien in vorige opdracht. </w:t>
+      </w:r>
+    </w:p>
+    <w:p>
+      <w:pPr>
         <w:jc w:val="both"/>
         <w:rPr>
           <w:rFonts w:cs="Arial"/>
@@ -665,19 +725,6 @@
         </w:rPr>
         <w:t>Placeholder.</w:t>
       </w:r>
-    </w:p>
-    <w:p>
-      <w:pPr>
-        <w:pStyle w:val="Lijstalinea"/>
-        <w:ind w:left="360"/>
-        <w:jc w:val="both"/>
-        <w:rPr>
-          <w:rFonts w:cs="Arial"/>
-          <w:b/>
-          <w:szCs w:val="20"/>
-          <w:lang w:val="en-GB"/>
-        </w:rPr>
-      </w:pPr>
     </w:p>
     <w:p>
       <w:pPr>
@@ -3635,7 +3682,7 @@
 </file>
 
 <file path=customXml/itemProps1.xml><?xml version="1.0" encoding="utf-8"?>
-<ds:datastoreItem xmlns:ds="http://schemas.openxmlformats.org/officeDocument/2006/customXml" ds:itemID="{8A910484-65C7-400F-89EA-41050EF7BF71}">
+<ds:datastoreItem xmlns:ds="http://schemas.openxmlformats.org/officeDocument/2006/customXml" ds:itemID="{3526CB02-7E89-4025-BFA0-AFF5BBC0F604}">
   <ds:schemaRefs>
     <ds:schemaRef ds:uri="http://schemas.openxmlformats.org/officeDocument/2006/bibliography"/>
   </ds:schemaRefs>

</xml_diff>

<commit_message>
Verslag Lab 2 - Bridge Crossing Revisited
</commit_message>
<xml_diff>
--- a/Verslag Lab 2.docx
+++ b/Verslag Lab 2.docx
@@ -408,15 +408,7 @@
         <w:rPr>
           <w:highlight w:val="lightGray"/>
         </w:rPr>
-        <w:t>ComputeA</w:t>
-      </w:r>
-      <w:bookmarkStart w:id="0" w:name="_GoBack"/>
-      <w:bookmarkEnd w:id="0"/>
-      <w:r>
-        <w:rPr>
-          <w:highlight w:val="lightGray"/>
-        </w:rPr>
-        <w:t>ctionfromQValues</w:t>
+        <w:t>ComputeActionfromQValues</w:t>
       </w:r>
       <w:r>
         <w:t xml:space="preserve">” geeft de actie terug, bijhorend bij de maximum Q-value. </w:t>
@@ -571,8 +563,6 @@
     </w:p>
     <w:p>
       <w:pPr>
-        <w:pStyle w:val="Lijstalinea"/>
-        <w:ind w:left="360"/>
         <w:jc w:val="both"/>
         <w:rPr>
           <w:rFonts w:cs="Arial"/>
@@ -580,14 +570,94 @@
           <w:lang w:val="nl-BE"/>
         </w:rPr>
       </w:pPr>
-      <w:r>
-        <w:rPr>
-          <w:rFonts w:cs="Arial"/>
-          <w:szCs w:val="20"/>
-          <w:lang w:val="nl-BE"/>
-        </w:rPr>
-        <w:t>Placeholder.</w:t>
-      </w:r>
+    </w:p>
+    <w:p>
+      <w:pPr>
+        <w:jc w:val="both"/>
+        <w:rPr>
+          <w:rFonts w:cs="Arial"/>
+          <w:szCs w:val="20"/>
+          <w:lang w:val="nl-BE"/>
+        </w:rPr>
+      </w:pPr>
+      <w:r>
+        <w:rPr>
+          <w:rFonts w:cs="Arial"/>
+          <w:szCs w:val="20"/>
+          <w:lang w:val="nl-BE"/>
+        </w:rPr>
+        <w:t>Na het uitproberen van enkele combinaties (</w:t>
+      </w:r>
+      <w:r>
+        <w:rPr>
+          <w:rFonts w:cs="Arial"/>
+          <w:szCs w:val="20"/>
+          <w:highlight w:val="lightGray"/>
+          <w:lang w:val="nl-BE"/>
+        </w:rPr>
+        <w:t>epsilon</w:t>
+      </w:r>
+      <w:r>
+        <w:rPr>
+          <w:rFonts w:cs="Arial"/>
+          <w:szCs w:val="20"/>
+          <w:lang w:val="nl-BE"/>
+        </w:rPr>
+        <w:t xml:space="preserve"> en </w:t>
+      </w:r>
+      <w:r>
+        <w:rPr>
+          <w:rFonts w:cs="Arial"/>
+          <w:szCs w:val="20"/>
+          <w:highlight w:val="lightGray"/>
+          <w:lang w:val="nl-BE"/>
+        </w:rPr>
+        <w:t>learning-rate</w:t>
+      </w:r>
+      <w:r>
+        <w:rPr>
+          <w:rFonts w:cs="Arial"/>
+          <w:szCs w:val="20"/>
+          <w:lang w:val="nl-BE"/>
+        </w:rPr>
+        <w:t>) werd het redelijk snel duidelijk dit na 50 iteraties niet mogelijk zou zijn. Het leren van een “</w:t>
+      </w:r>
+      <w:r>
+        <w:rPr>
+          <w:rFonts w:cs="Arial"/>
+          <w:szCs w:val="20"/>
+          <w:highlight w:val="lightGray"/>
+          <w:lang w:val="nl-BE"/>
+        </w:rPr>
+        <w:t>optimal policy</w:t>
+      </w:r>
+      <w:r>
+        <w:rPr>
+          <w:rFonts w:cs="Arial"/>
+          <w:szCs w:val="20"/>
+          <w:lang w:val="nl-BE"/>
+        </w:rPr>
+        <w:t xml:space="preserve">” met een kans van 99% is echter niet haalbaar. Met deze reden, geven we de string </w:t>
+      </w:r>
+      <w:r>
+        <w:rPr>
+          <w:rFonts w:cs="Arial"/>
+          <w:szCs w:val="20"/>
+          <w:highlight w:val="lightGray"/>
+          <w:lang w:val="nl-BE"/>
+        </w:rPr>
+        <w:t>“NOT POSSIBLE”</w:t>
+      </w:r>
+      <w:r>
+        <w:rPr>
+          <w:rFonts w:cs="Arial"/>
+          <w:szCs w:val="20"/>
+          <w:lang w:val="nl-BE"/>
+        </w:rPr>
+        <w:t xml:space="preserve"> terug.</w:t>
+      </w:r>
+      <w:bookmarkStart w:id="0" w:name="_GoBack"/>
+      <w:bookmarkEnd w:id="0"/>
     </w:p>
     <w:p>
       <w:pPr>
@@ -927,7 +997,7 @@
               <w:szCs w:val="20"/>
               <w:lang w:val="en-GB"/>
             </w:rPr>
-            <w:t>1</w:t>
+            <w:t>2</w:t>
           </w:r>
           <w:r>
             <w:rPr>
@@ -3682,7 +3752,7 @@
 </file>
 
 <file path=customXml/itemProps1.xml><?xml version="1.0" encoding="utf-8"?>
-<ds:datastoreItem xmlns:ds="http://schemas.openxmlformats.org/officeDocument/2006/customXml" ds:itemID="{3526CB02-7E89-4025-BFA0-AFF5BBC0F604}">
+<ds:datastoreItem xmlns:ds="http://schemas.openxmlformats.org/officeDocument/2006/customXml" ds:itemID="{954969F8-5133-4A88-AB60-9DED6509A0C4}">
   <ds:schemaRefs>
     <ds:schemaRef ds:uri="http://schemas.openxmlformats.org/officeDocument/2006/bibliography"/>
   </ds:schemaRefs>

</xml_diff>

<commit_message>
Verslag Lab 2 - Q-Learning and Pacman
</commit_message>
<xml_diff>
--- a/Verslag Lab 2.docx
+++ b/Verslag Lab 2.docx
@@ -656,8 +656,6 @@
         </w:rPr>
         <w:t xml:space="preserve"> terug.</w:t>
       </w:r>
-      <w:bookmarkStart w:id="0" w:name="_GoBack"/>
-      <w:bookmarkEnd w:id="0"/>
     </w:p>
     <w:p>
       <w:pPr>
@@ -725,33 +723,77 @@
     </w:p>
     <w:p>
       <w:pPr>
+        <w:jc w:val="both"/>
+        <w:rPr>
+          <w:rFonts w:cs="Arial"/>
+          <w:szCs w:val="20"/>
+          <w:lang w:val="en-GB"/>
+        </w:rPr>
+      </w:pPr>
+    </w:p>
+    <w:p>
+      <w:pPr>
+        <w:jc w:val="both"/>
+        <w:rPr>
+          <w:rFonts w:cs="Arial"/>
+          <w:szCs w:val="20"/>
+        </w:rPr>
+      </w:pPr>
+      <w:r>
+        <w:rPr>
+          <w:rFonts w:cs="Arial"/>
+          <w:szCs w:val="20"/>
+        </w:rPr>
+        <w:lastRenderedPageBreak/>
+        <w:t>Deze opdracht past Q-Learning toe in de wereld van Pacman. We leren hieruit d</w:t>
+      </w:r>
+      <w:r>
+        <w:rPr>
+          <w:rFonts w:cs="Arial"/>
+          <w:szCs w:val="20"/>
+        </w:rPr>
+        <w:t>at</w:t>
+      </w:r>
+      <w:r>
+        <w:rPr>
+          <w:rFonts w:cs="Arial"/>
+          <w:szCs w:val="20"/>
+        </w:rPr>
+        <w:t xml:space="preserve"> Q-Learning effectief is in een rede</w:t>
+      </w:r>
+      <w:bookmarkStart w:id="0" w:name="_GoBack"/>
+      <w:bookmarkEnd w:id="0"/>
+      <w:r>
+        <w:rPr>
+          <w:rFonts w:cs="Arial"/>
+          <w:szCs w:val="20"/>
+        </w:rPr>
+        <w:t>lijk kleine omgeving. In een groot doolhof, waar</w:t>
+      </w:r>
+      <w:r>
+        <w:rPr>
+          <w:rFonts w:cs="Arial"/>
+          <w:szCs w:val="20"/>
+        </w:rPr>
+        <w:t>in</w:t>
+      </w:r>
+      <w:r>
+        <w:rPr>
+          <w:rFonts w:cs="Arial"/>
+          <w:szCs w:val="20"/>
+        </w:rPr>
+        <w:t xml:space="preserve"> Pacman meestal wordt gespeeld, duurt Q-Learning lang. Het geeft hierbij ook een inefficiënt resultaat.</w:t>
+      </w:r>
+    </w:p>
+    <w:p>
+      <w:pPr>
         <w:pStyle w:val="Lijstalinea"/>
         <w:ind w:left="360"/>
         <w:jc w:val="both"/>
         <w:rPr>
           <w:rFonts w:cs="Arial"/>
           <w:szCs w:val="20"/>
-          <w:lang w:val="en-GB"/>
-        </w:rPr>
-      </w:pPr>
-      <w:r>
-        <w:rPr>
-          <w:rFonts w:cs="Arial"/>
-          <w:szCs w:val="20"/>
-          <w:lang w:val="en-GB"/>
-        </w:rPr>
-        <w:t>Placeholder.</w:t>
-      </w:r>
-    </w:p>
-    <w:p>
-      <w:pPr>
-        <w:pStyle w:val="Lijstalinea"/>
-        <w:ind w:left="360"/>
-        <w:jc w:val="both"/>
-        <w:rPr>
-          <w:rFonts w:cs="Arial"/>
-          <w:szCs w:val="20"/>
-          <w:lang w:val="en-GB"/>
+          <w:lang w:val="nl-BE"/>
         </w:rPr>
       </w:pPr>
     </w:p>
@@ -3752,7 +3794,7 @@
 </file>
 
 <file path=customXml/itemProps1.xml><?xml version="1.0" encoding="utf-8"?>
-<ds:datastoreItem xmlns:ds="http://schemas.openxmlformats.org/officeDocument/2006/customXml" ds:itemID="{954969F8-5133-4A88-AB60-9DED6509A0C4}">
+<ds:datastoreItem xmlns:ds="http://schemas.openxmlformats.org/officeDocument/2006/customXml" ds:itemID="{FC3F9D74-8C94-43E0-BDA7-2CE057FC2D5F}">
   <ds:schemaRefs>
     <ds:schemaRef ds:uri="http://schemas.openxmlformats.org/officeDocument/2006/bibliography"/>
   </ds:schemaRefs>

</xml_diff>

<commit_message>
verslag lab 2 bijgewerkt (Q1)
</commit_message>
<xml_diff>
--- a/Verslag Lab 2.docx
+++ b/Verslag Lab 2.docx
@@ -60,12 +60,1047 @@
       </w:pPr>
       <w:r>
         <w:rPr>
-          <w:rFonts w:cs="Arial"/>
-          <w:szCs w:val="20"/>
-          <w:lang w:val="nl-BE"/>
-        </w:rPr>
-        <w:t>Placeholder.</w:t>
-      </w:r>
+          <w:noProof/>
+        </w:rPr>
+        <w:drawing>
+          <wp:anchor distT="0" distB="0" distL="114300" distR="114300" simplePos="0" relativeHeight="251660288" behindDoc="0" locked="0" layoutInCell="1" allowOverlap="1" wp14:anchorId="4E5A29C5" wp14:editId="05AEB07B">
+            <wp:simplePos x="0" y="0"/>
+            <wp:positionH relativeFrom="margin">
+              <wp:posOffset>1268730</wp:posOffset>
+            </wp:positionH>
+            <wp:positionV relativeFrom="paragraph">
+              <wp:posOffset>167005</wp:posOffset>
+            </wp:positionV>
+            <wp:extent cx="2606675" cy="278130"/>
+            <wp:effectExtent l="0" t="0" r="3175" b="7620"/>
+            <wp:wrapSquare wrapText="bothSides"/>
+            <wp:docPr id="3" name="Afbeelding 3"/>
+            <wp:cNvGraphicFramePr>
+              <a:graphicFrameLocks xmlns:a="http://schemas.openxmlformats.org/drawingml/2006/main" noChangeAspect="1"/>
+            </wp:cNvGraphicFramePr>
+            <a:graphic xmlns:a="http://schemas.openxmlformats.org/drawingml/2006/main">
+              <a:graphicData uri="http://schemas.openxmlformats.org/drawingml/2006/picture">
+                <pic:pic xmlns:pic="http://schemas.openxmlformats.org/drawingml/2006/picture">
+                  <pic:nvPicPr>
+                    <pic:cNvPr id="1" name=""/>
+                    <pic:cNvPicPr/>
+                  </pic:nvPicPr>
+                  <pic:blipFill>
+                    <a:blip r:embed="rId8" cstate="print">
+                      <a:extLst>
+                        <a:ext uri="{28A0092B-C50C-407E-A947-70E740481C1C}">
+                          <a14:useLocalDpi xmlns:a14="http://schemas.microsoft.com/office/drawing/2010/main" val="0"/>
+                        </a:ext>
+                      </a:extLst>
+                    </a:blip>
+                    <a:stretch>
+                      <a:fillRect/>
+                    </a:stretch>
+                  </pic:blipFill>
+                  <pic:spPr>
+                    <a:xfrm>
+                      <a:off x="0" y="0"/>
+                      <a:ext cx="2606675" cy="278130"/>
+                    </a:xfrm>
+                    <a:prstGeom prst="rect">
+                      <a:avLst/>
+                    </a:prstGeom>
+                  </pic:spPr>
+                </pic:pic>
+              </a:graphicData>
+            </a:graphic>
+          </wp:anchor>
+        </w:drawing>
+      </w:r>
+      <w:r>
+        <w:rPr>
+          <w:rFonts w:cs="Arial"/>
+          <w:szCs w:val="20"/>
+          <w:lang w:val="nl-BE"/>
+        </w:rPr>
+        <w:t xml:space="preserve">Om </w:t>
+      </w:r>
+      <w:proofErr w:type="spellStart"/>
+      <w:r>
+        <w:rPr>
+          <w:rFonts w:cs="Arial"/>
+          <w:szCs w:val="20"/>
+          <w:lang w:val="nl-BE"/>
+        </w:rPr>
+        <w:t>value</w:t>
+      </w:r>
+      <w:proofErr w:type="spellEnd"/>
+      <w:r>
+        <w:rPr>
+          <w:rFonts w:cs="Arial"/>
+          <w:szCs w:val="20"/>
+          <w:lang w:val="nl-BE"/>
+        </w:rPr>
+        <w:t xml:space="preserve"> iteration te kunnen uitvoeren, moeten we begrijpen wat er eigenlijk gebeurt in de formule:</w:t>
+      </w:r>
+    </w:p>
+    <w:p>
+      <w:pPr>
+        <w:pStyle w:val="Lijstalinea"/>
+        <w:ind w:left="360"/>
+        <w:jc w:val="both"/>
+        <w:rPr>
+          <w:rFonts w:cs="Arial"/>
+          <w:szCs w:val="20"/>
+          <w:lang w:val="nl-BE"/>
+        </w:rPr>
+      </w:pPr>
+      <w:r>
+        <w:rPr>
+          <w:rFonts w:cs="Arial"/>
+          <w:szCs w:val="20"/>
+          <w:lang w:val="nl-BE"/>
+        </w:rPr>
+        <w:br/>
+      </w:r>
+      <w:r>
+        <w:rPr>
+          <w:rFonts w:cs="Arial"/>
+          <w:szCs w:val="20"/>
+          <w:lang w:val="nl-BE"/>
+        </w:rPr>
+        <w:br/>
+        <w:t>De formule zegt dat je de maximum action moet nemen van de Q-</w:t>
+      </w:r>
+      <w:proofErr w:type="spellStart"/>
+      <w:r>
+        <w:rPr>
+          <w:rFonts w:cs="Arial"/>
+          <w:szCs w:val="20"/>
+          <w:lang w:val="nl-BE"/>
+        </w:rPr>
+        <w:t>value</w:t>
+      </w:r>
+      <w:proofErr w:type="spellEnd"/>
+      <w:r>
+        <w:rPr>
+          <w:rFonts w:cs="Arial"/>
+          <w:szCs w:val="20"/>
+          <w:lang w:val="nl-BE"/>
+        </w:rPr>
+        <w:t xml:space="preserve"> ofwel die som die er staat. In deze som staat er </w:t>
+      </w:r>
+    </w:p>
+    <w:p>
+      <w:pPr>
+        <w:pStyle w:val="Lijstalinea"/>
+        <w:numPr>
+          <w:ilvl w:val="0"/>
+          <w:numId w:val="11"/>
+        </w:numPr>
+        <w:jc w:val="both"/>
+        <w:rPr>
+          <w:rFonts w:cs="Arial"/>
+          <w:szCs w:val="20"/>
+          <w:lang w:val="nl-BE"/>
+        </w:rPr>
+      </w:pPr>
+      <w:r>
+        <w:rPr>
+          <w:rFonts w:cs="Arial"/>
+          <w:szCs w:val="20"/>
+          <w:lang w:val="nl-BE"/>
+        </w:rPr>
+        <w:t>T(</w:t>
+      </w:r>
+      <w:proofErr w:type="spellStart"/>
+      <w:r>
+        <w:rPr>
+          <w:rFonts w:cs="Arial"/>
+          <w:szCs w:val="20"/>
+          <w:lang w:val="nl-BE"/>
+        </w:rPr>
+        <w:t>s,a,s</w:t>
+      </w:r>
+      <w:proofErr w:type="spellEnd"/>
+      <w:r>
+        <w:rPr>
+          <w:rFonts w:cs="Arial"/>
+          <w:szCs w:val="20"/>
+          <w:lang w:val="nl-BE"/>
+        </w:rPr>
+        <w:t>’)</w:t>
+      </w:r>
+      <w:r>
+        <w:rPr>
+          <w:rFonts w:cs="Arial"/>
+          <w:szCs w:val="20"/>
+          <w:lang w:val="nl-BE"/>
+        </w:rPr>
+        <w:t>: dit is de kans dat er over wordt gegaan van state s naar s’ via action a</w:t>
+      </w:r>
+    </w:p>
+    <w:p>
+      <w:pPr>
+        <w:pStyle w:val="Lijstalinea"/>
+        <w:numPr>
+          <w:ilvl w:val="0"/>
+          <w:numId w:val="11"/>
+        </w:numPr>
+        <w:jc w:val="both"/>
+        <w:rPr>
+          <w:rFonts w:cs="Arial"/>
+          <w:szCs w:val="20"/>
+          <w:lang w:val="nl-BE"/>
+        </w:rPr>
+      </w:pPr>
+      <w:r>
+        <w:rPr>
+          <w:rFonts w:cs="Arial"/>
+          <w:szCs w:val="20"/>
+          <w:lang w:val="nl-BE"/>
+        </w:rPr>
+        <w:t>R(</w:t>
+      </w:r>
+      <w:proofErr w:type="spellStart"/>
+      <w:r>
+        <w:rPr>
+          <w:rFonts w:cs="Arial"/>
+          <w:szCs w:val="20"/>
+          <w:lang w:val="nl-BE"/>
+        </w:rPr>
+        <w:t>s,a,s</w:t>
+      </w:r>
+      <w:proofErr w:type="spellEnd"/>
+      <w:r>
+        <w:rPr>
+          <w:rFonts w:cs="Arial"/>
+          <w:szCs w:val="20"/>
+          <w:lang w:val="nl-BE"/>
+        </w:rPr>
+        <w:t xml:space="preserve">’): dit is de </w:t>
+      </w:r>
+      <w:proofErr w:type="spellStart"/>
+      <w:r>
+        <w:rPr>
+          <w:rFonts w:cs="Arial"/>
+          <w:szCs w:val="20"/>
+          <w:lang w:val="nl-BE"/>
+        </w:rPr>
+        <w:t>expected</w:t>
+      </w:r>
+      <w:proofErr w:type="spellEnd"/>
+      <w:r>
+        <w:rPr>
+          <w:rFonts w:cs="Arial"/>
+          <w:szCs w:val="20"/>
+          <w:lang w:val="nl-BE"/>
+        </w:rPr>
+        <w:t xml:space="preserve"> </w:t>
+      </w:r>
+      <w:proofErr w:type="spellStart"/>
+      <w:r>
+        <w:rPr>
+          <w:rFonts w:cs="Arial"/>
+          <w:szCs w:val="20"/>
+          <w:lang w:val="nl-BE"/>
+        </w:rPr>
+        <w:t>reward</w:t>
+      </w:r>
+      <w:proofErr w:type="spellEnd"/>
+      <w:r>
+        <w:rPr>
+          <w:rFonts w:cs="Arial"/>
+          <w:szCs w:val="20"/>
+          <w:lang w:val="nl-BE"/>
+        </w:rPr>
+        <w:t xml:space="preserve"> voor het overgaan van state s naar s’ via action a</w:t>
+      </w:r>
+    </w:p>
+    <w:p>
+      <w:pPr>
+        <w:pStyle w:val="Lijstalinea"/>
+        <w:numPr>
+          <w:ilvl w:val="0"/>
+          <w:numId w:val="11"/>
+        </w:numPr>
+        <w:jc w:val="both"/>
+        <w:rPr>
+          <w:rFonts w:cs="Arial"/>
+          <w:szCs w:val="20"/>
+          <w:lang w:val="nl-BE"/>
+        </w:rPr>
+      </w:pPr>
+      <w:proofErr w:type="spellStart"/>
+      <w:r>
+        <w:rPr>
+          <w:rFonts w:cs="Arial"/>
+          <w:szCs w:val="20"/>
+          <w:lang w:val="nl-BE"/>
+        </w:rPr>
+        <w:t>yVk</w:t>
+      </w:r>
+      <w:proofErr w:type="spellEnd"/>
+      <w:r>
+        <w:rPr>
+          <w:rFonts w:cs="Arial"/>
+          <w:szCs w:val="20"/>
+          <w:lang w:val="nl-BE"/>
+        </w:rPr>
+        <w:t xml:space="preserve">(s’): dit is de </w:t>
+      </w:r>
+      <w:proofErr w:type="spellStart"/>
+      <w:r>
+        <w:rPr>
+          <w:rFonts w:cs="Arial"/>
+          <w:szCs w:val="20"/>
+          <w:lang w:val="nl-BE"/>
+        </w:rPr>
+        <w:t>discounted</w:t>
+      </w:r>
+      <w:proofErr w:type="spellEnd"/>
+      <w:r>
+        <w:rPr>
+          <w:rFonts w:cs="Arial"/>
+          <w:szCs w:val="20"/>
+          <w:lang w:val="nl-BE"/>
+        </w:rPr>
+        <w:t xml:space="preserve"> (door de y) </w:t>
+      </w:r>
+      <w:proofErr w:type="spellStart"/>
+      <w:r>
+        <w:rPr>
+          <w:rFonts w:cs="Arial"/>
+          <w:szCs w:val="20"/>
+          <w:lang w:val="nl-BE"/>
+        </w:rPr>
+        <w:t>value</w:t>
+      </w:r>
+      <w:proofErr w:type="spellEnd"/>
+      <w:r>
+        <w:rPr>
+          <w:rFonts w:cs="Arial"/>
+          <w:szCs w:val="20"/>
+          <w:lang w:val="nl-BE"/>
+        </w:rPr>
+        <w:t xml:space="preserve"> van de volgende state s’</w:t>
+      </w:r>
+      <w:r>
+        <w:rPr>
+          <w:rFonts w:cs="Arial"/>
+          <w:szCs w:val="20"/>
+          <w:lang w:val="nl-BE"/>
+        </w:rPr>
+        <w:t xml:space="preserve"> =&gt; deze discount zorgt ervoor dat het programma het in zo weinig mogelijk stappen zal proberen uitvoeren (</w:t>
+      </w:r>
+      <w:proofErr w:type="spellStart"/>
+      <w:r>
+        <w:rPr>
+          <w:rFonts w:cs="Arial"/>
+          <w:szCs w:val="20"/>
+          <w:lang w:val="nl-BE"/>
+        </w:rPr>
+        <w:t>aagezien</w:t>
+      </w:r>
+      <w:proofErr w:type="spellEnd"/>
+      <w:r>
+        <w:rPr>
+          <w:rFonts w:cs="Arial"/>
+          <w:szCs w:val="20"/>
+          <w:lang w:val="nl-BE"/>
+        </w:rPr>
+        <w:t xml:space="preserve"> het latere </w:t>
+      </w:r>
+      <w:proofErr w:type="spellStart"/>
+      <w:r>
+        <w:rPr>
+          <w:rFonts w:cs="Arial"/>
+          <w:szCs w:val="20"/>
+          <w:lang w:val="nl-BE"/>
+        </w:rPr>
+        <w:t>values</w:t>
+      </w:r>
+      <w:proofErr w:type="spellEnd"/>
+      <w:r>
+        <w:rPr>
+          <w:rFonts w:cs="Arial"/>
+          <w:szCs w:val="20"/>
+          <w:lang w:val="nl-BE"/>
+        </w:rPr>
+        <w:t xml:space="preserve"> steeds verkleint)</w:t>
+      </w:r>
+    </w:p>
+    <w:p>
+      <w:pPr>
+        <w:ind w:left="360"/>
+        <w:jc w:val="both"/>
+        <w:rPr>
+          <w:rFonts w:cs="Arial"/>
+          <w:szCs w:val="20"/>
+          <w:lang w:val="nl-BE"/>
+        </w:rPr>
+      </w:pPr>
+      <w:r>
+        <w:rPr>
+          <w:rFonts w:cs="Arial"/>
+          <w:szCs w:val="20"/>
+          <w:lang w:val="nl-BE"/>
+        </w:rPr>
+        <w:t>Value iteration berekent</w:t>
+      </w:r>
+      <w:r>
+        <w:rPr>
+          <w:rFonts w:cs="Arial"/>
+          <w:szCs w:val="20"/>
+          <w:lang w:val="nl-BE"/>
+        </w:rPr>
+        <w:t xml:space="preserve"> zo goed mogelijk (als k groter is, is de waarde beter </w:t>
+      </w:r>
+      <w:proofErr w:type="spellStart"/>
+      <w:r>
+        <w:rPr>
+          <w:rFonts w:cs="Arial"/>
+          <w:szCs w:val="20"/>
+          <w:lang w:val="nl-BE"/>
+        </w:rPr>
+        <w:t>geconverged</w:t>
+      </w:r>
+      <w:proofErr w:type="spellEnd"/>
+      <w:r>
+        <w:rPr>
+          <w:rFonts w:cs="Arial"/>
+          <w:szCs w:val="20"/>
+          <w:lang w:val="nl-BE"/>
+        </w:rPr>
+        <w:t>)</w:t>
+      </w:r>
+      <w:r>
+        <w:rPr>
+          <w:rFonts w:cs="Arial"/>
+          <w:szCs w:val="20"/>
+          <w:lang w:val="nl-BE"/>
+        </w:rPr>
+        <w:t xml:space="preserve"> de optimale </w:t>
+      </w:r>
+      <w:proofErr w:type="spellStart"/>
+      <w:r>
+        <w:rPr>
+          <w:rFonts w:cs="Arial"/>
+          <w:szCs w:val="20"/>
+          <w:lang w:val="nl-BE"/>
+        </w:rPr>
+        <w:t>values</w:t>
+      </w:r>
+      <w:proofErr w:type="spellEnd"/>
+      <w:r>
+        <w:rPr>
+          <w:rFonts w:cs="Arial"/>
+          <w:szCs w:val="20"/>
+          <w:lang w:val="nl-BE"/>
+        </w:rPr>
+        <w:t xml:space="preserve"> </w:t>
+      </w:r>
+      <w:proofErr w:type="spellStart"/>
+      <w:r>
+        <w:rPr>
+          <w:rFonts w:cs="Arial"/>
+          <w:szCs w:val="20"/>
+          <w:lang w:val="nl-BE"/>
+        </w:rPr>
+        <w:t>Vk</w:t>
+      </w:r>
+      <w:proofErr w:type="spellEnd"/>
+      <w:r>
+        <w:rPr>
+          <w:rFonts w:cs="Arial"/>
+          <w:szCs w:val="20"/>
+          <w:lang w:val="nl-BE"/>
+        </w:rPr>
+        <w:t xml:space="preserve">. </w:t>
+      </w:r>
+    </w:p>
+    <w:p>
+      <w:pPr>
+        <w:ind w:left="360"/>
+        <w:jc w:val="both"/>
+        <w:rPr>
+          <w:rFonts w:cs="Arial"/>
+          <w:szCs w:val="20"/>
+          <w:lang w:val="nl-BE"/>
+        </w:rPr>
+      </w:pPr>
+    </w:p>
+    <w:p>
+      <w:pPr>
+        <w:ind w:left="360"/>
+        <w:jc w:val="both"/>
+        <w:rPr>
+          <w:rFonts w:cs="Arial"/>
+          <w:szCs w:val="20"/>
+          <w:lang w:val="nl-BE"/>
+        </w:rPr>
+      </w:pPr>
+      <w:proofErr w:type="spellStart"/>
+      <w:r>
+        <w:rPr>
+          <w:rFonts w:cs="Arial"/>
+          <w:szCs w:val="20"/>
+          <w:lang w:val="nl-BE"/>
+        </w:rPr>
+        <w:t>RunValueIteration</w:t>
+      </w:r>
+      <w:proofErr w:type="spellEnd"/>
+      <w:r>
+        <w:rPr>
+          <w:rFonts w:cs="Arial"/>
+          <w:szCs w:val="20"/>
+          <w:lang w:val="nl-BE"/>
+        </w:rPr>
+        <w:t xml:space="preserve"> zal de </w:t>
+      </w:r>
+      <w:proofErr w:type="spellStart"/>
+      <w:r>
+        <w:rPr>
+          <w:rFonts w:cs="Arial"/>
+          <w:szCs w:val="20"/>
+          <w:lang w:val="nl-BE"/>
+        </w:rPr>
+        <w:t>valueiteration</w:t>
+      </w:r>
+      <w:proofErr w:type="spellEnd"/>
+      <w:r>
+        <w:rPr>
+          <w:rFonts w:cs="Arial"/>
+          <w:szCs w:val="20"/>
+          <w:lang w:val="nl-BE"/>
+        </w:rPr>
+        <w:t xml:space="preserve"> uitvoeren en de code werkt als volgt: </w:t>
+      </w:r>
+      <w:r>
+        <w:rPr>
+          <w:rFonts w:cs="Arial"/>
+          <w:szCs w:val="20"/>
+          <w:lang w:val="nl-BE"/>
+        </w:rPr>
+        <w:t xml:space="preserve">er zal </w:t>
+      </w:r>
+      <w:proofErr w:type="spellStart"/>
+      <w:r>
+        <w:rPr>
+          <w:rFonts w:cs="Arial"/>
+          <w:szCs w:val="20"/>
+          <w:lang w:val="nl-BE"/>
+        </w:rPr>
+        <w:t>stees</w:t>
+      </w:r>
+      <w:proofErr w:type="spellEnd"/>
+      <w:r>
+        <w:rPr>
+          <w:rFonts w:cs="Arial"/>
+          <w:szCs w:val="20"/>
+          <w:lang w:val="nl-BE"/>
+        </w:rPr>
+        <w:t xml:space="preserve"> over alle </w:t>
+      </w:r>
+      <w:proofErr w:type="spellStart"/>
+      <w:r>
+        <w:rPr>
+          <w:rFonts w:cs="Arial"/>
+          <w:szCs w:val="20"/>
+          <w:lang w:val="nl-BE"/>
+        </w:rPr>
+        <w:t>states</w:t>
+      </w:r>
+      <w:proofErr w:type="spellEnd"/>
+      <w:r>
+        <w:rPr>
+          <w:rFonts w:cs="Arial"/>
+          <w:szCs w:val="20"/>
+          <w:lang w:val="nl-BE"/>
+        </w:rPr>
+        <w:t xml:space="preserve"> gegaan worden en voor elke state worden steeds de actions bekeken en van die actions wordt steeds degene met de hoogste </w:t>
+      </w:r>
+      <w:proofErr w:type="spellStart"/>
+      <w:r>
+        <w:rPr>
+          <w:rFonts w:cs="Arial"/>
+          <w:szCs w:val="20"/>
+          <w:lang w:val="nl-BE"/>
+        </w:rPr>
+        <w:t>Qvalue</w:t>
+      </w:r>
+      <w:proofErr w:type="spellEnd"/>
+      <w:r>
+        <w:rPr>
+          <w:rFonts w:cs="Arial"/>
+          <w:szCs w:val="20"/>
+          <w:lang w:val="nl-BE"/>
+        </w:rPr>
+        <w:t xml:space="preserve"> bepaalt wat neerkomt op “de </w:t>
+      </w:r>
+      <w:r>
+        <w:rPr>
+          <w:rFonts w:cs="Arial"/>
+          <w:szCs w:val="20"/>
+          <w:lang w:val="nl-BE"/>
+        </w:rPr>
+        <w:t xml:space="preserve">optimale </w:t>
+      </w:r>
+      <w:proofErr w:type="spellStart"/>
+      <w:r>
+        <w:rPr>
+          <w:rFonts w:cs="Arial"/>
+          <w:szCs w:val="20"/>
+          <w:lang w:val="nl-BE"/>
+        </w:rPr>
+        <w:t>value</w:t>
+      </w:r>
+      <w:proofErr w:type="spellEnd"/>
+      <w:r>
+        <w:rPr>
+          <w:rFonts w:cs="Arial"/>
+          <w:szCs w:val="20"/>
+          <w:lang w:val="nl-BE"/>
+        </w:rPr>
+        <w:t>”.</w:t>
+      </w:r>
+      <w:r>
+        <w:rPr>
+          <w:rFonts w:cs="Arial"/>
+          <w:szCs w:val="20"/>
+          <w:lang w:val="nl-BE"/>
+        </w:rPr>
+        <w:t xml:space="preserve"> Enkel bij een terminal state zal de </w:t>
+      </w:r>
+      <w:proofErr w:type="spellStart"/>
+      <w:r>
+        <w:rPr>
+          <w:rFonts w:cs="Arial"/>
+          <w:szCs w:val="20"/>
+          <w:lang w:val="nl-BE"/>
+        </w:rPr>
+        <w:t>value</w:t>
+      </w:r>
+      <w:proofErr w:type="spellEnd"/>
+      <w:r>
+        <w:rPr>
+          <w:rFonts w:cs="Arial"/>
+          <w:szCs w:val="20"/>
+          <w:lang w:val="nl-BE"/>
+        </w:rPr>
+        <w:t xml:space="preserve"> niet bepaald worden want bij een terminal state moeten geen actions gebeuren.</w:t>
+      </w:r>
+      <w:r>
+        <w:rPr>
+          <w:rFonts w:cs="Arial"/>
+          <w:szCs w:val="20"/>
+          <w:lang w:val="nl-BE"/>
+        </w:rPr>
+        <w:t xml:space="preserve"> Deze optimale </w:t>
+      </w:r>
+      <w:proofErr w:type="spellStart"/>
+      <w:r>
+        <w:rPr>
+          <w:rFonts w:cs="Arial"/>
+          <w:szCs w:val="20"/>
+          <w:lang w:val="nl-BE"/>
+        </w:rPr>
+        <w:t>values</w:t>
+      </w:r>
+      <w:proofErr w:type="spellEnd"/>
+      <w:r>
+        <w:rPr>
+          <w:rFonts w:cs="Arial"/>
+          <w:szCs w:val="20"/>
+          <w:lang w:val="nl-BE"/>
+        </w:rPr>
+        <w:t xml:space="preserve"> worden opgeslagen in een tijdelijke array en uiteindelijk gestoken in </w:t>
+      </w:r>
+      <w:proofErr w:type="spellStart"/>
+      <w:r>
+        <w:rPr>
+          <w:rFonts w:cs="Arial"/>
+          <w:szCs w:val="20"/>
+          <w:lang w:val="nl-BE"/>
+        </w:rPr>
+        <w:t>self.values</w:t>
+      </w:r>
+      <w:proofErr w:type="spellEnd"/>
+      <w:r>
+        <w:rPr>
+          <w:rFonts w:cs="Arial"/>
+          <w:szCs w:val="20"/>
+          <w:lang w:val="nl-BE"/>
+        </w:rPr>
+        <w:t>.</w:t>
+      </w:r>
+      <w:r>
+        <w:rPr>
+          <w:rFonts w:cs="Arial"/>
+          <w:szCs w:val="20"/>
+          <w:lang w:val="nl-BE"/>
+        </w:rPr>
+        <w:t xml:space="preserve"> </w:t>
+      </w:r>
+    </w:p>
+    <w:p>
+      <w:pPr>
+        <w:ind w:left="360"/>
+        <w:jc w:val="both"/>
+        <w:rPr>
+          <w:rFonts w:cs="Arial"/>
+          <w:szCs w:val="20"/>
+          <w:lang w:val="nl-BE"/>
+        </w:rPr>
+      </w:pPr>
+    </w:p>
+    <w:p>
+      <w:pPr>
+        <w:ind w:left="360"/>
+        <w:jc w:val="both"/>
+        <w:rPr>
+          <w:lang w:val="nl-BE"/>
+        </w:rPr>
+      </w:pPr>
+      <w:r>
+        <w:rPr>
+          <w:noProof/>
+        </w:rPr>
+        <w:drawing>
+          <wp:anchor distT="0" distB="0" distL="114300" distR="114300" simplePos="0" relativeHeight="251661312" behindDoc="0" locked="0" layoutInCell="1" allowOverlap="1" wp14:anchorId="5D7273F9" wp14:editId="566F09DE">
+            <wp:simplePos x="0" y="0"/>
+            <wp:positionH relativeFrom="column">
+              <wp:posOffset>2063750</wp:posOffset>
+            </wp:positionH>
+            <wp:positionV relativeFrom="paragraph">
+              <wp:posOffset>186055</wp:posOffset>
+            </wp:positionV>
+            <wp:extent cx="1920240" cy="272415"/>
+            <wp:effectExtent l="0" t="0" r="3810" b="0"/>
+            <wp:wrapSquare wrapText="bothSides"/>
+            <wp:docPr id="4" name="Afbeelding 4"/>
+            <wp:cNvGraphicFramePr>
+              <a:graphicFrameLocks xmlns:a="http://schemas.openxmlformats.org/drawingml/2006/main" noChangeAspect="1"/>
+            </wp:cNvGraphicFramePr>
+            <a:graphic xmlns:a="http://schemas.openxmlformats.org/drawingml/2006/main">
+              <a:graphicData uri="http://schemas.openxmlformats.org/drawingml/2006/picture">
+                <pic:pic xmlns:pic="http://schemas.openxmlformats.org/drawingml/2006/picture">
+                  <pic:nvPicPr>
+                    <pic:cNvPr id="1" name=""/>
+                    <pic:cNvPicPr/>
+                  </pic:nvPicPr>
+                  <pic:blipFill>
+                    <a:blip r:embed="rId9" cstate="print">
+                      <a:extLst>
+                        <a:ext uri="{28A0092B-C50C-407E-A947-70E740481C1C}">
+                          <a14:useLocalDpi xmlns:a14="http://schemas.microsoft.com/office/drawing/2010/main" val="0"/>
+                        </a:ext>
+                      </a:extLst>
+                    </a:blip>
+                    <a:stretch>
+                      <a:fillRect/>
+                    </a:stretch>
+                  </pic:blipFill>
+                  <pic:spPr>
+                    <a:xfrm>
+                      <a:off x="0" y="0"/>
+                      <a:ext cx="1920240" cy="272415"/>
+                    </a:xfrm>
+                    <a:prstGeom prst="rect">
+                      <a:avLst/>
+                    </a:prstGeom>
+                  </pic:spPr>
+                </pic:pic>
+              </a:graphicData>
+            </a:graphic>
+            <wp14:sizeRelH relativeFrom="margin">
+              <wp14:pctWidth>0</wp14:pctWidth>
+            </wp14:sizeRelH>
+            <wp14:sizeRelV relativeFrom="margin">
+              <wp14:pctHeight>0</wp14:pctHeight>
+            </wp14:sizeRelV>
+          </wp:anchor>
+        </w:drawing>
+      </w:r>
+      <w:r>
+        <w:rPr>
+          <w:rFonts w:cs="Arial"/>
+          <w:szCs w:val="20"/>
+          <w:lang w:val="nl-BE"/>
+        </w:rPr>
+        <w:t xml:space="preserve">In </w:t>
+      </w:r>
+      <w:proofErr w:type="spellStart"/>
+      <w:r>
+        <w:rPr>
+          <w:rFonts w:cs="Arial"/>
+          <w:szCs w:val="20"/>
+          <w:lang w:val="nl-BE"/>
+        </w:rPr>
+        <w:t>computeQValueFromValues</w:t>
+      </w:r>
+      <w:proofErr w:type="spellEnd"/>
+      <w:r>
+        <w:rPr>
+          <w:rFonts w:cs="Arial"/>
+          <w:szCs w:val="20"/>
+          <w:lang w:val="nl-BE"/>
+        </w:rPr>
+        <w:t xml:space="preserve"> wordt op basis van de </w:t>
+      </w:r>
+      <w:proofErr w:type="spellStart"/>
+      <w:r>
+        <w:rPr>
+          <w:rFonts w:cs="Arial"/>
+          <w:szCs w:val="20"/>
+          <w:lang w:val="nl-BE"/>
+        </w:rPr>
+        <w:t>values</w:t>
+      </w:r>
+      <w:proofErr w:type="spellEnd"/>
+      <w:r>
+        <w:rPr>
+          <w:rFonts w:cs="Arial"/>
+          <w:szCs w:val="20"/>
+          <w:lang w:val="nl-BE"/>
+        </w:rPr>
+        <w:t xml:space="preserve"> in </w:t>
+      </w:r>
+      <w:proofErr w:type="spellStart"/>
+      <w:r>
+        <w:rPr>
+          <w:rFonts w:cs="Arial"/>
+          <w:szCs w:val="20"/>
+          <w:lang w:val="nl-BE"/>
+        </w:rPr>
+        <w:t>self.values</w:t>
+      </w:r>
+      <w:proofErr w:type="spellEnd"/>
+      <w:r>
+        <w:rPr>
+          <w:rFonts w:cs="Arial"/>
+          <w:szCs w:val="20"/>
+          <w:lang w:val="nl-BE"/>
+        </w:rPr>
+        <w:t>.</w:t>
+      </w:r>
+      <w:r>
+        <w:rPr>
+          <w:rFonts w:cs="Arial"/>
+          <w:szCs w:val="20"/>
+          <w:lang w:val="nl-BE"/>
+        </w:rPr>
+        <w:t xml:space="preserve"> Dit wordt gedaan d.m.v. de formule</w:t>
+      </w:r>
+      <w:r>
+        <w:rPr>
+          <w:rFonts w:cs="Arial"/>
+          <w:szCs w:val="20"/>
+          <w:lang w:val="nl-BE"/>
+        </w:rPr>
+        <w:t xml:space="preserve">: </w:t>
+      </w:r>
+    </w:p>
+    <w:p>
+      <w:pPr>
+        <w:ind w:left="360"/>
+        <w:jc w:val="both"/>
+        <w:rPr>
+          <w:lang w:val="nl-BE"/>
+        </w:rPr>
+      </w:pPr>
+    </w:p>
+    <w:p>
+      <w:pPr>
+        <w:ind w:left="360"/>
+        <w:jc w:val="both"/>
+        <w:rPr>
+          <w:lang w:val="nl-BE"/>
+        </w:rPr>
+      </w:pPr>
+      <w:r>
+        <w:rPr>
+          <w:lang w:val="nl-BE"/>
+        </w:rPr>
+        <w:t xml:space="preserve">Dit is hetzelfde als de som in de formule hierboven zonder het maximum ervan te nemen. </w:t>
+      </w:r>
+    </w:p>
+    <w:p>
+      <w:pPr>
+        <w:ind w:left="360"/>
+        <w:jc w:val="both"/>
+        <w:rPr>
+          <w:lang w:val="nl-BE"/>
+        </w:rPr>
+      </w:pPr>
+    </w:p>
+    <w:p>
+      <w:pPr>
+        <w:ind w:left="360"/>
+        <w:jc w:val="both"/>
+        <w:rPr>
+          <w:lang w:val="nl-BE"/>
+        </w:rPr>
+      </w:pPr>
+      <w:r>
+        <w:rPr>
+          <w:lang w:val="nl-BE"/>
+        </w:rPr>
+        <w:t xml:space="preserve">In </w:t>
+      </w:r>
+      <w:proofErr w:type="spellStart"/>
+      <w:r>
+        <w:rPr>
+          <w:lang w:val="nl-BE"/>
+        </w:rPr>
+        <w:t>computeActionFromValues</w:t>
+      </w:r>
+      <w:proofErr w:type="spellEnd"/>
+      <w:r>
+        <w:rPr>
+          <w:lang w:val="nl-BE"/>
+        </w:rPr>
+        <w:t xml:space="preserve"> wordt op basis van </w:t>
+      </w:r>
+      <w:proofErr w:type="spellStart"/>
+      <w:r>
+        <w:rPr>
+          <w:lang w:val="nl-BE"/>
+        </w:rPr>
+        <w:t>self.values</w:t>
+      </w:r>
+      <w:proofErr w:type="spellEnd"/>
+      <w:r>
+        <w:rPr>
+          <w:lang w:val="nl-BE"/>
+        </w:rPr>
+        <w:t xml:space="preserve"> steeds de optimale actions bepaald. Ik had dit eerst geprobeerd met een gewone </w:t>
+      </w:r>
+      <w:proofErr w:type="spellStart"/>
+      <w:r>
+        <w:rPr>
+          <w:lang w:val="nl-BE"/>
+        </w:rPr>
+        <w:t>dictionary</w:t>
+      </w:r>
+      <w:proofErr w:type="spellEnd"/>
+      <w:r>
+        <w:rPr>
+          <w:lang w:val="nl-BE"/>
+        </w:rPr>
+        <w:t xml:space="preserve"> maar dit werkte niet. Met de </w:t>
+      </w:r>
+      <w:proofErr w:type="spellStart"/>
+      <w:r>
+        <w:rPr>
+          <w:lang w:val="nl-BE"/>
+        </w:rPr>
+        <w:t>util.counter</w:t>
+      </w:r>
+      <w:proofErr w:type="spellEnd"/>
+      <w:r>
+        <w:rPr>
+          <w:lang w:val="nl-BE"/>
+        </w:rPr>
+        <w:t xml:space="preserve">() die een extensie van de </w:t>
+      </w:r>
+      <w:proofErr w:type="spellStart"/>
+      <w:r>
+        <w:rPr>
+          <w:lang w:val="nl-BE"/>
+        </w:rPr>
+        <w:t>dictionary</w:t>
+      </w:r>
+      <w:proofErr w:type="spellEnd"/>
+      <w:r>
+        <w:rPr>
+          <w:lang w:val="nl-BE"/>
+        </w:rPr>
+        <w:t xml:space="preserve"> is, werkt dit uiteindelijk wel. In deze functie worden (</w:t>
+      </w:r>
+      <w:proofErr w:type="spellStart"/>
+      <w:r>
+        <w:rPr>
+          <w:lang w:val="nl-BE"/>
+        </w:rPr>
+        <w:t>Qvalue,action</w:t>
+      </w:r>
+      <w:proofErr w:type="spellEnd"/>
+      <w:r>
+        <w:rPr>
+          <w:lang w:val="nl-BE"/>
+        </w:rPr>
+        <w:t xml:space="preserve">)-paren gemaakt voor een state waarvan later gewoon met de </w:t>
+      </w:r>
+      <w:proofErr w:type="spellStart"/>
+      <w:r>
+        <w:rPr>
+          <w:lang w:val="nl-BE"/>
+        </w:rPr>
+        <w:t>argmax</w:t>
+      </w:r>
+      <w:proofErr w:type="spellEnd"/>
+      <w:r>
+        <w:rPr>
+          <w:lang w:val="nl-BE"/>
+        </w:rPr>
+        <w:t xml:space="preserve">() functie die de action bij de hoogste </w:t>
+      </w:r>
+      <w:proofErr w:type="spellStart"/>
+      <w:r>
+        <w:rPr>
+          <w:lang w:val="nl-BE"/>
+        </w:rPr>
+        <w:t>keywaarde</w:t>
+      </w:r>
+      <w:proofErr w:type="spellEnd"/>
+      <w:r>
+        <w:rPr>
+          <w:lang w:val="nl-BE"/>
+        </w:rPr>
+        <w:t xml:space="preserve"> neemt</w:t>
+      </w:r>
+      <w:r>
+        <w:rPr>
+          <w:lang w:val="nl-BE"/>
+        </w:rPr>
+        <w:t xml:space="preserve"> (wat neerkomt op </w:t>
+      </w:r>
+      <w:r>
+        <w:rPr>
+          <w:lang w:val="nl-BE"/>
+        </w:rPr>
+        <w:t>action die hoort bij “de optimale</w:t>
+      </w:r>
+      <w:r>
+        <w:rPr>
+          <w:lang w:val="nl-BE"/>
+        </w:rPr>
+        <w:t xml:space="preserve"> </w:t>
+      </w:r>
+      <w:proofErr w:type="spellStart"/>
+      <w:r>
+        <w:rPr>
+          <w:lang w:val="nl-BE"/>
+        </w:rPr>
+        <w:t>value</w:t>
+      </w:r>
+      <w:proofErr w:type="spellEnd"/>
+      <w:r>
+        <w:rPr>
+          <w:lang w:val="nl-BE"/>
+        </w:rPr>
+        <w:t>”</w:t>
+      </w:r>
+      <w:r>
+        <w:rPr>
+          <w:lang w:val="nl-BE"/>
+        </w:rPr>
+        <w:t>)</w:t>
+      </w:r>
+      <w:r>
+        <w:rPr>
+          <w:lang w:val="nl-BE"/>
+        </w:rPr>
+        <w:t>.</w:t>
+      </w:r>
+      <w:bookmarkStart w:id="0" w:name="_GoBack"/>
+      <w:bookmarkEnd w:id="0"/>
     </w:p>
     <w:p>
       <w:pPr>
@@ -284,6 +1319,7 @@
         <w:rPr>
           <w:noProof/>
         </w:rPr>
+        <w:lastRenderedPageBreak/>
         <w:drawing>
           <wp:anchor distT="0" distB="0" distL="114300" distR="114300" simplePos="0" relativeHeight="251659264" behindDoc="0" locked="0" layoutInCell="1" allowOverlap="1" wp14:anchorId="5182A03E" wp14:editId="1B4A529A">
             <wp:simplePos x="0" y="0"/>
@@ -308,7 +1344,7 @@
                     <pic:cNvPicPr/>
                   </pic:nvPicPr>
                   <pic:blipFill>
-                    <a:blip r:embed="rId8" cstate="print">
+                    <a:blip r:embed="rId10" cstate="print">
                       <a:extLst>
                         <a:ext uri="{28A0092B-C50C-407E-A947-70E740481C1C}">
                           <a14:useLocalDpi xmlns:a14="http://schemas.microsoft.com/office/drawing/2010/main" val="0"/>
@@ -744,7 +1780,6 @@
           <w:rFonts w:cs="Arial"/>
           <w:szCs w:val="20"/>
         </w:rPr>
-        <w:lastRenderedPageBreak/>
         <w:t>Deze opdracht past Q-Learning toe in de wereld van Pacman. We leren hieruit d</w:t>
       </w:r>
       <w:r>
@@ -759,16 +1794,7 @@
           <w:rFonts w:cs="Arial"/>
           <w:szCs w:val="20"/>
         </w:rPr>
-        <w:t xml:space="preserve"> Q-Learning effectief is in een rede</w:t>
-      </w:r>
-      <w:bookmarkStart w:id="0" w:name="_GoBack"/>
-      <w:bookmarkEnd w:id="0"/>
-      <w:r>
-        <w:rPr>
-          <w:rFonts w:cs="Arial"/>
-          <w:szCs w:val="20"/>
-        </w:rPr>
-        <w:t>lijk kleine omgeving. In een groot doolhof, waar</w:t>
+        <w:t xml:space="preserve"> Q-Learning effectief is in een redelijk kleine omgeving. In een groot doolhof, waar</w:t>
       </w:r>
       <w:r>
         <w:rPr>
@@ -847,8 +1873,8 @@
       </w:pPr>
     </w:p>
     <w:sectPr>
-      <w:headerReference w:type="default" r:id="rId9"/>
-      <w:footerReference w:type="default" r:id="rId10"/>
+      <w:headerReference w:type="default" r:id="rId11"/>
+      <w:footerReference w:type="default" r:id="rId12"/>
       <w:pgSz w:w="11906" w:h="16838" w:code="9"/>
       <w:pgMar w:top="1417" w:right="1417" w:bottom="1417" w:left="1417" w:header="851" w:footer="575" w:gutter="0"/>
       <w:cols w:space="708"/>
@@ -2183,6 +3209,95 @@
     </w:lvl>
   </w:abstractNum>
   <w:abstractNum w:abstractNumId="7" w15:restartNumberingAfterBreak="0">
+    <w:nsid w:val="6B0E4B58"/>
+    <w:multiLevelType w:val="hybridMultilevel"/>
+    <w:tmpl w:val="6656835C"/>
+    <w:lvl w:ilvl="0" w:tplc="08130011">
+      <w:start w:val="1"/>
+      <w:numFmt w:val="decimal"/>
+      <w:lvlText w:val="%1)"/>
+      <w:lvlJc w:val="left"/>
+      <w:pPr>
+        <w:ind w:left="720" w:hanging="360"/>
+      </w:pPr>
+      <w:rPr>
+        <w:rFonts w:hint="default"/>
+      </w:rPr>
+    </w:lvl>
+    <w:lvl w:ilvl="1" w:tplc="08130019" w:tentative="1">
+      <w:start w:val="1"/>
+      <w:numFmt w:val="lowerLetter"/>
+      <w:lvlText w:val="%2."/>
+      <w:lvlJc w:val="left"/>
+      <w:pPr>
+        <w:ind w:left="1440" w:hanging="360"/>
+      </w:pPr>
+    </w:lvl>
+    <w:lvl w:ilvl="2" w:tplc="0813001B" w:tentative="1">
+      <w:start w:val="1"/>
+      <w:numFmt w:val="lowerRoman"/>
+      <w:lvlText w:val="%3."/>
+      <w:lvlJc w:val="right"/>
+      <w:pPr>
+        <w:ind w:left="2160" w:hanging="180"/>
+      </w:pPr>
+    </w:lvl>
+    <w:lvl w:ilvl="3" w:tplc="0813000F" w:tentative="1">
+      <w:start w:val="1"/>
+      <w:numFmt w:val="decimal"/>
+      <w:lvlText w:val="%4."/>
+      <w:lvlJc w:val="left"/>
+      <w:pPr>
+        <w:ind w:left="2880" w:hanging="360"/>
+      </w:pPr>
+    </w:lvl>
+    <w:lvl w:ilvl="4" w:tplc="08130019" w:tentative="1">
+      <w:start w:val="1"/>
+      <w:numFmt w:val="lowerLetter"/>
+      <w:lvlText w:val="%5."/>
+      <w:lvlJc w:val="left"/>
+      <w:pPr>
+        <w:ind w:left="3600" w:hanging="360"/>
+      </w:pPr>
+    </w:lvl>
+    <w:lvl w:ilvl="5" w:tplc="0813001B" w:tentative="1">
+      <w:start w:val="1"/>
+      <w:numFmt w:val="lowerRoman"/>
+      <w:lvlText w:val="%6."/>
+      <w:lvlJc w:val="right"/>
+      <w:pPr>
+        <w:ind w:left="4320" w:hanging="180"/>
+      </w:pPr>
+    </w:lvl>
+    <w:lvl w:ilvl="6" w:tplc="0813000F" w:tentative="1">
+      <w:start w:val="1"/>
+      <w:numFmt w:val="decimal"/>
+      <w:lvlText w:val="%7."/>
+      <w:lvlJc w:val="left"/>
+      <w:pPr>
+        <w:ind w:left="5040" w:hanging="360"/>
+      </w:pPr>
+    </w:lvl>
+    <w:lvl w:ilvl="7" w:tplc="08130019" w:tentative="1">
+      <w:start w:val="1"/>
+      <w:numFmt w:val="lowerLetter"/>
+      <w:lvlText w:val="%8."/>
+      <w:lvlJc w:val="left"/>
+      <w:pPr>
+        <w:ind w:left="5760" w:hanging="360"/>
+      </w:pPr>
+    </w:lvl>
+    <w:lvl w:ilvl="8" w:tplc="0813001B" w:tentative="1">
+      <w:start w:val="1"/>
+      <w:numFmt w:val="lowerRoman"/>
+      <w:lvlText w:val="%9."/>
+      <w:lvlJc w:val="right"/>
+      <w:pPr>
+        <w:ind w:left="6480" w:hanging="180"/>
+      </w:pPr>
+    </w:lvl>
+  </w:abstractNum>
+  <w:abstractNum w:abstractNumId="8" w15:restartNumberingAfterBreak="0">
     <w:nsid w:val="6DAC2A77"/>
     <w:multiLevelType w:val="hybridMultilevel"/>
     <w:tmpl w:val="E7B224C2"/>
@@ -2268,7 +3383,7 @@
       </w:pPr>
     </w:lvl>
   </w:abstractNum>
-  <w:abstractNum w:abstractNumId="8" w15:restartNumberingAfterBreak="0">
+  <w:abstractNum w:abstractNumId="9" w15:restartNumberingAfterBreak="0">
     <w:nsid w:val="70E95CB1"/>
     <w:multiLevelType w:val="hybridMultilevel"/>
     <w:tmpl w:val="5094CC60"/>
@@ -2383,7 +3498,7 @@
       </w:rPr>
     </w:lvl>
   </w:abstractNum>
-  <w:abstractNum w:abstractNumId="9" w15:restartNumberingAfterBreak="0">
+  <w:abstractNum w:abstractNumId="10" w15:restartNumberingAfterBreak="0">
     <w:nsid w:val="7D2C659A"/>
     <w:multiLevelType w:val="hybridMultilevel"/>
     <w:tmpl w:val="312829C0"/>
@@ -2479,7 +3594,7 @@
     <w:abstractNumId w:val="0"/>
   </w:num>
   <w:num w:numId="3">
-    <w:abstractNumId w:val="8"/>
+    <w:abstractNumId w:val="9"/>
   </w:num>
   <w:num w:numId="4">
     <w:abstractNumId w:val="3"/>
@@ -2491,7 +3606,7 @@
     <w:abstractNumId w:val="5"/>
   </w:num>
   <w:num w:numId="7">
-    <w:abstractNumId w:val="9"/>
+    <w:abstractNumId w:val="10"/>
   </w:num>
   <w:num w:numId="8">
     <w:abstractNumId w:val="1"/>
@@ -2500,6 +3615,9 @@
     <w:abstractNumId w:val="6"/>
   </w:num>
   <w:num w:numId="10">
+    <w:abstractNumId w:val="8"/>
+  </w:num>
+  <w:num w:numId="11">
     <w:abstractNumId w:val="7"/>
   </w:num>
   <w:numIdMacAtCleanup w:val="10"/>
@@ -2517,7 +3635,7 @@
     </w:rPrDefault>
     <w:pPrDefault/>
   </w:docDefaults>
-  <w:latentStyles w:defLockedState="0" w:defUIPriority="0" w:defSemiHidden="0" w:defUnhideWhenUsed="0" w:defQFormat="0" w:count="375">
+  <w:latentStyles w:defLockedState="0" w:defUIPriority="0" w:defSemiHidden="0" w:defUnhideWhenUsed="0" w:defQFormat="0" w:count="377">
     <w:lsdException w:name="Normal" w:qFormat="1"/>
     <w:lsdException w:name="heading 1" w:uiPriority="1" w:qFormat="1"/>
     <w:lsdException w:name="heading 2" w:semiHidden="1" w:uiPriority="2" w:unhideWhenUsed="1" w:qFormat="1"/>
@@ -2614,7 +3732,6 @@
     <w:lsdException w:name="HTML Sample" w:semiHidden="1" w:unhideWhenUsed="1"/>
     <w:lsdException w:name="HTML Typewriter" w:semiHidden="1" w:unhideWhenUsed="1"/>
     <w:lsdException w:name="HTML Variable" w:semiHidden="1" w:unhideWhenUsed="1"/>
-    <w:lsdException w:name="Normal Table" w:semiHidden="1" w:unhideWhenUsed="1"/>
     <w:lsdException w:name="annotation subject" w:semiHidden="1" w:unhideWhenUsed="1"/>
     <w:lsdException w:name="No List" w:semiHidden="1" w:unhideWhenUsed="1"/>
     <w:lsdException w:name="Outline List 1" w:semiHidden="1" w:unhideWhenUsed="1"/>
@@ -2660,10 +3777,8 @@
     <w:lsdException w:name="Table Subtle 1" w:semiHidden="1" w:unhideWhenUsed="1"/>
     <w:lsdException w:name="Table Subtle 2" w:semiHidden="1" w:unhideWhenUsed="1"/>
     <w:lsdException w:name="Table Web 1" w:semiHidden="1" w:unhideWhenUsed="1"/>
-    <w:lsdException w:name="Table Web 2" w:semiHidden="1" w:unhideWhenUsed="1"/>
     <w:lsdException w:name="Table Web 3" w:semiHidden="1" w:unhideWhenUsed="1"/>
     <w:lsdException w:name="Balloon Text" w:semiHidden="1" w:unhideWhenUsed="1"/>
-    <w:lsdException w:name="Table Theme" w:semiHidden="1" w:unhideWhenUsed="1"/>
     <w:lsdException w:name="Placeholder Text" w:semiHidden="1" w:uiPriority="99"/>
     <w:lsdException w:name="No Spacing" w:uiPriority="1"/>
     <w:lsdException w:name="Light Shading" w:uiPriority="60"/>
@@ -2883,6 +3998,8 @@
     <w:lsdException w:name="Smart Hyperlink" w:semiHidden="1" w:uiPriority="99" w:unhideWhenUsed="1"/>
     <w:lsdException w:name="Hashtag" w:semiHidden="1" w:uiPriority="99" w:unhideWhenUsed="1"/>
     <w:lsdException w:name="Unresolved Mention" w:semiHidden="1" w:uiPriority="99" w:unhideWhenUsed="1"/>
+    <w:lsdException w:name="Smart Link" w:semiHidden="1" w:uiPriority="99" w:unhideWhenUsed="1"/>
+    <w:lsdException w:name="Smart Link Error" w:semiHidden="1" w:uiPriority="99" w:unhideWhenUsed="1"/>
   </w:latentStyles>
   <w:style w:type="paragraph" w:default="1" w:styleId="Standaard">
     <w:name w:val="Normal"/>
@@ -3018,7 +4135,6 @@
   <w:style w:type="character" w:default="1" w:styleId="Standaardalinea-lettertype">
     <w:name w:val="Default Paragraph Font"/>
     <w:uiPriority w:val="1"/>
-    <w:semiHidden/>
     <w:unhideWhenUsed/>
   </w:style>
   <w:style w:type="table" w:default="1" w:styleId="Standaardtabel">
@@ -3794,7 +4910,7 @@
 </file>
 
 <file path=customXml/itemProps1.xml><?xml version="1.0" encoding="utf-8"?>
-<ds:datastoreItem xmlns:ds="http://schemas.openxmlformats.org/officeDocument/2006/customXml" ds:itemID="{FC3F9D74-8C94-43E0-BDA7-2CE057FC2D5F}">
+<ds:datastoreItem xmlns:ds="http://schemas.openxmlformats.org/officeDocument/2006/customXml" ds:itemID="{BAE2D942-0BAB-4BAD-B023-5C61D4816CE6}">
   <ds:schemaRefs>
     <ds:schemaRef ds:uri="http://schemas.openxmlformats.org/officeDocument/2006/bibliography"/>
   </ds:schemaRefs>

</xml_diff>

<commit_message>
Q2 code en verslag af
</commit_message>
<xml_diff>
--- a/Verslag Lab 2.docx
+++ b/Verslag Lab 2.docx
@@ -118,25 +118,7 @@
           <w:szCs w:val="20"/>
           <w:lang w:val="nl-BE"/>
         </w:rPr>
-        <w:t xml:space="preserve">Om </w:t>
-      </w:r>
-      <w:proofErr w:type="spellStart"/>
-      <w:r>
-        <w:rPr>
-          <w:rFonts w:cs="Arial"/>
-          <w:szCs w:val="20"/>
-          <w:lang w:val="nl-BE"/>
-        </w:rPr>
-        <w:t>value</w:t>
-      </w:r>
-      <w:proofErr w:type="spellEnd"/>
-      <w:r>
-        <w:rPr>
-          <w:rFonts w:cs="Arial"/>
-          <w:szCs w:val="20"/>
-          <w:lang w:val="nl-BE"/>
-        </w:rPr>
-        <w:t xml:space="preserve"> iteration te kunnen uitvoeren, moeten we begrijpen wat er eigenlijk gebeurt in de formule:</w:t>
+        <w:t>Om value iteration te kunnen uitvoeren, moeten we begrijpen wat er eigenlijk gebeurt in de formule:</w:t>
       </w:r>
     </w:p>
     <w:p>
@@ -165,25 +147,7 @@
           <w:lang w:val="nl-BE"/>
         </w:rPr>
         <w:br/>
-        <w:t>De formule zegt dat je de maximum action moet nemen van de Q-</w:t>
-      </w:r>
-      <w:proofErr w:type="spellStart"/>
-      <w:r>
-        <w:rPr>
-          <w:rFonts w:cs="Arial"/>
-          <w:szCs w:val="20"/>
-          <w:lang w:val="nl-BE"/>
-        </w:rPr>
-        <w:t>value</w:t>
-      </w:r>
-      <w:proofErr w:type="spellEnd"/>
-      <w:r>
-        <w:rPr>
-          <w:rFonts w:cs="Arial"/>
-          <w:szCs w:val="20"/>
-          <w:lang w:val="nl-BE"/>
-        </w:rPr>
-        <w:t xml:space="preserve"> ofwel die som die er staat. In deze som staat er </w:t>
+        <w:t xml:space="preserve">De formule zegt dat je de maximum action moet nemen van de Q-value ofwel die som die er staat. In deze som staat er </w:t>
       </w:r>
     </w:p>
     <w:p>
@@ -206,25 +170,7 @@
           <w:szCs w:val="20"/>
           <w:lang w:val="nl-BE"/>
         </w:rPr>
-        <w:t>T(</w:t>
-      </w:r>
-      <w:proofErr w:type="spellStart"/>
-      <w:r>
-        <w:rPr>
-          <w:rFonts w:cs="Arial"/>
-          <w:szCs w:val="20"/>
-          <w:lang w:val="nl-BE"/>
-        </w:rPr>
-        <w:t>s,a,s</w:t>
-      </w:r>
-      <w:proofErr w:type="spellEnd"/>
-      <w:r>
-        <w:rPr>
-          <w:rFonts w:cs="Arial"/>
-          <w:szCs w:val="20"/>
-          <w:lang w:val="nl-BE"/>
-        </w:rPr>
-        <w:t>’)</w:t>
+        <w:t>T(s,a,s’)</w:t>
       </w:r>
       <w:r>
         <w:rPr>
@@ -255,61 +201,7 @@
           <w:szCs w:val="20"/>
           <w:lang w:val="nl-BE"/>
         </w:rPr>
-        <w:t>R(</w:t>
-      </w:r>
-      <w:proofErr w:type="spellStart"/>
-      <w:r>
-        <w:rPr>
-          <w:rFonts w:cs="Arial"/>
-          <w:szCs w:val="20"/>
-          <w:lang w:val="nl-BE"/>
-        </w:rPr>
-        <w:t>s,a,s</w:t>
-      </w:r>
-      <w:proofErr w:type="spellEnd"/>
-      <w:r>
-        <w:rPr>
-          <w:rFonts w:cs="Arial"/>
-          <w:szCs w:val="20"/>
-          <w:lang w:val="nl-BE"/>
-        </w:rPr>
-        <w:t xml:space="preserve">’): dit is de </w:t>
-      </w:r>
-      <w:proofErr w:type="spellStart"/>
-      <w:r>
-        <w:rPr>
-          <w:rFonts w:cs="Arial"/>
-          <w:szCs w:val="20"/>
-          <w:lang w:val="nl-BE"/>
-        </w:rPr>
-        <w:t>expected</w:t>
-      </w:r>
-      <w:proofErr w:type="spellEnd"/>
-      <w:r>
-        <w:rPr>
-          <w:rFonts w:cs="Arial"/>
-          <w:szCs w:val="20"/>
-          <w:lang w:val="nl-BE"/>
-        </w:rPr>
-        <w:t xml:space="preserve"> </w:t>
-      </w:r>
-      <w:proofErr w:type="spellStart"/>
-      <w:r>
-        <w:rPr>
-          <w:rFonts w:cs="Arial"/>
-          <w:szCs w:val="20"/>
-          <w:lang w:val="nl-BE"/>
-        </w:rPr>
-        <w:t>reward</w:t>
-      </w:r>
-      <w:proofErr w:type="spellEnd"/>
-      <w:r>
-        <w:rPr>
-          <w:rFonts w:cs="Arial"/>
-          <w:szCs w:val="20"/>
-          <w:lang w:val="nl-BE"/>
-        </w:rPr>
-        <w:t xml:space="preserve"> voor het overgaan van state s naar s’ via action a</w:t>
+        <w:t>R(s,a,s’): dit is de expected reward voor het overgaan van state s naar s’ via action a</w:t>
       </w:r>
     </w:p>
     <w:p>
@@ -326,103 +218,21 @@
           <w:lang w:val="nl-BE"/>
         </w:rPr>
       </w:pPr>
-      <w:proofErr w:type="spellStart"/>
-      <w:r>
-        <w:rPr>
-          <w:rFonts w:cs="Arial"/>
-          <w:szCs w:val="20"/>
-          <w:lang w:val="nl-BE"/>
-        </w:rPr>
-        <w:t>yVk</w:t>
-      </w:r>
-      <w:proofErr w:type="spellEnd"/>
-      <w:r>
-        <w:rPr>
-          <w:rFonts w:cs="Arial"/>
-          <w:szCs w:val="20"/>
-          <w:lang w:val="nl-BE"/>
-        </w:rPr>
-        <w:t xml:space="preserve">(s’): dit is de </w:t>
-      </w:r>
-      <w:proofErr w:type="spellStart"/>
-      <w:r>
-        <w:rPr>
-          <w:rFonts w:cs="Arial"/>
-          <w:szCs w:val="20"/>
-          <w:lang w:val="nl-BE"/>
-        </w:rPr>
-        <w:t>discounted</w:t>
-      </w:r>
-      <w:proofErr w:type="spellEnd"/>
-      <w:r>
-        <w:rPr>
-          <w:rFonts w:cs="Arial"/>
-          <w:szCs w:val="20"/>
-          <w:lang w:val="nl-BE"/>
-        </w:rPr>
-        <w:t xml:space="preserve"> (door de y) </w:t>
-      </w:r>
-      <w:proofErr w:type="spellStart"/>
-      <w:r>
-        <w:rPr>
-          <w:rFonts w:cs="Arial"/>
-          <w:szCs w:val="20"/>
-          <w:lang w:val="nl-BE"/>
-        </w:rPr>
-        <w:t>value</w:t>
-      </w:r>
-      <w:proofErr w:type="spellEnd"/>
-      <w:r>
-        <w:rPr>
-          <w:rFonts w:cs="Arial"/>
-          <w:szCs w:val="20"/>
-          <w:lang w:val="nl-BE"/>
-        </w:rPr>
-        <w:t xml:space="preserve"> van de volgende state s’</w:t>
-      </w:r>
-      <w:r>
-        <w:rPr>
-          <w:rFonts w:cs="Arial"/>
-          <w:szCs w:val="20"/>
-          <w:lang w:val="nl-BE"/>
-        </w:rPr>
-        <w:t xml:space="preserve"> =&gt; deze discount zorgt ervoor dat het programma het in zo weinig mogelijk stappen zal proberen uitvoeren (</w:t>
-      </w:r>
-      <w:proofErr w:type="spellStart"/>
-      <w:r>
-        <w:rPr>
-          <w:rFonts w:cs="Arial"/>
-          <w:szCs w:val="20"/>
-          <w:lang w:val="nl-BE"/>
-        </w:rPr>
-        <w:t>aagezien</w:t>
-      </w:r>
-      <w:proofErr w:type="spellEnd"/>
-      <w:r>
-        <w:rPr>
-          <w:rFonts w:cs="Arial"/>
-          <w:szCs w:val="20"/>
-          <w:lang w:val="nl-BE"/>
-        </w:rPr>
-        <w:t xml:space="preserve"> het latere </w:t>
-      </w:r>
-      <w:proofErr w:type="spellStart"/>
-      <w:r>
-        <w:rPr>
-          <w:rFonts w:cs="Arial"/>
-          <w:szCs w:val="20"/>
-          <w:lang w:val="nl-BE"/>
-        </w:rPr>
-        <w:t>values</w:t>
-      </w:r>
-      <w:proofErr w:type="spellEnd"/>
-      <w:r>
-        <w:rPr>
-          <w:rFonts w:cs="Arial"/>
-          <w:szCs w:val="20"/>
-          <w:lang w:val="nl-BE"/>
-        </w:rPr>
-        <w:t xml:space="preserve"> steeds verkleint)</w:t>
+      <w:r>
+        <w:rPr>
+          <w:rFonts w:cs="Arial"/>
+          <w:szCs w:val="20"/>
+          <w:lang w:val="nl-BE"/>
+        </w:rPr>
+        <w:t>yVk(s’): dit is de discounted (door de y) value van de volgende state s’</w:t>
+      </w:r>
+      <w:r>
+        <w:rPr>
+          <w:rFonts w:cs="Arial"/>
+          <w:szCs w:val="20"/>
+          <w:lang w:val="nl-BE"/>
+        </w:rPr>
+        <w:t xml:space="preserve"> =&gt; deze discount zorgt ervoor dat het programma het in zo weinig mogelijk stappen zal proberen uitvoeren (aagezien het latere values steeds verkleint)</w:t>
       </w:r>
     </w:p>
     <w:p>
@@ -449,69 +259,23 @@
           <w:szCs w:val="20"/>
           <w:lang w:val="nl-BE"/>
         </w:rPr>
-        <w:t xml:space="preserve"> zo goed mogelijk (als k groter is, is de waarde beter </w:t>
-      </w:r>
-      <w:proofErr w:type="spellStart"/>
-      <w:r>
-        <w:rPr>
-          <w:rFonts w:cs="Arial"/>
-          <w:szCs w:val="20"/>
-          <w:lang w:val="nl-BE"/>
-        </w:rPr>
-        <w:t>geconverged</w:t>
-      </w:r>
-      <w:proofErr w:type="spellEnd"/>
-      <w:r>
-        <w:rPr>
-          <w:rFonts w:cs="Arial"/>
-          <w:szCs w:val="20"/>
-          <w:lang w:val="nl-BE"/>
-        </w:rPr>
-        <w:t>)</w:t>
-      </w:r>
-      <w:r>
-        <w:rPr>
-          <w:rFonts w:cs="Arial"/>
-          <w:szCs w:val="20"/>
-          <w:lang w:val="nl-BE"/>
-        </w:rPr>
-        <w:t xml:space="preserve"> de optimale </w:t>
-      </w:r>
-      <w:proofErr w:type="spellStart"/>
-      <w:r>
-        <w:rPr>
-          <w:rFonts w:cs="Arial"/>
-          <w:szCs w:val="20"/>
-          <w:lang w:val="nl-BE"/>
-        </w:rPr>
-        <w:t>values</w:t>
-      </w:r>
-      <w:proofErr w:type="spellEnd"/>
-      <w:r>
-        <w:rPr>
-          <w:rFonts w:cs="Arial"/>
-          <w:szCs w:val="20"/>
-          <w:lang w:val="nl-BE"/>
-        </w:rPr>
-        <w:t xml:space="preserve"> </w:t>
-      </w:r>
-      <w:proofErr w:type="spellStart"/>
-      <w:r>
-        <w:rPr>
-          <w:rFonts w:cs="Arial"/>
-          <w:szCs w:val="20"/>
-          <w:lang w:val="nl-BE"/>
-        </w:rPr>
-        <w:t>Vk</w:t>
-      </w:r>
-      <w:proofErr w:type="spellEnd"/>
-      <w:r>
-        <w:rPr>
-          <w:rFonts w:cs="Arial"/>
-          <w:szCs w:val="20"/>
-          <w:lang w:val="nl-BE"/>
-        </w:rPr>
-        <w:t xml:space="preserve">. </w:t>
+        <w:t xml:space="preserve"> zo goed mogelijk (als k groter is, is de waarde beter geconverged)</w:t>
+      </w:r>
+      <w:r>
+        <w:rPr>
+          <w:rFonts w:cs="Arial"/>
+          <w:szCs w:val="20"/>
+          <w:lang w:val="nl-BE"/>
+        </w:rPr>
+        <w:t xml:space="preserve"> de optimale values </w:t>
+      </w:r>
+      <w:r>
+        <w:rPr>
+          <w:rFonts w:cs="Arial"/>
+          <w:szCs w:val="20"/>
+          <w:lang w:val="nl-BE"/>
+        </w:rPr>
+        <w:t xml:space="preserve">Vk. </w:t>
       </w:r>
     </w:p>
     <w:p>
@@ -535,103 +299,21 @@
           <w:lang w:val="nl-BE"/>
         </w:rPr>
       </w:pPr>
-      <w:proofErr w:type="spellStart"/>
-      <w:r>
-        <w:rPr>
-          <w:rFonts w:cs="Arial"/>
-          <w:szCs w:val="20"/>
-          <w:lang w:val="nl-BE"/>
-        </w:rPr>
-        <w:t>RunValueIteration</w:t>
-      </w:r>
-      <w:proofErr w:type="spellEnd"/>
-      <w:r>
-        <w:rPr>
-          <w:rFonts w:cs="Arial"/>
-          <w:szCs w:val="20"/>
-          <w:lang w:val="nl-BE"/>
-        </w:rPr>
-        <w:t xml:space="preserve"> zal de </w:t>
-      </w:r>
-      <w:proofErr w:type="spellStart"/>
-      <w:r>
-        <w:rPr>
-          <w:rFonts w:cs="Arial"/>
-          <w:szCs w:val="20"/>
-          <w:lang w:val="nl-BE"/>
-        </w:rPr>
-        <w:t>valueiteration</w:t>
-      </w:r>
-      <w:proofErr w:type="spellEnd"/>
-      <w:r>
-        <w:rPr>
-          <w:rFonts w:cs="Arial"/>
-          <w:szCs w:val="20"/>
-          <w:lang w:val="nl-BE"/>
-        </w:rPr>
-        <w:t xml:space="preserve"> uitvoeren en de code werkt als volgt: </w:t>
-      </w:r>
-      <w:r>
-        <w:rPr>
-          <w:rFonts w:cs="Arial"/>
-          <w:szCs w:val="20"/>
-          <w:lang w:val="nl-BE"/>
-        </w:rPr>
-        <w:t xml:space="preserve">er zal </w:t>
-      </w:r>
-      <w:proofErr w:type="spellStart"/>
-      <w:r>
-        <w:rPr>
-          <w:rFonts w:cs="Arial"/>
-          <w:szCs w:val="20"/>
-          <w:lang w:val="nl-BE"/>
-        </w:rPr>
-        <w:t>stees</w:t>
-      </w:r>
-      <w:proofErr w:type="spellEnd"/>
-      <w:r>
-        <w:rPr>
-          <w:rFonts w:cs="Arial"/>
-          <w:szCs w:val="20"/>
-          <w:lang w:val="nl-BE"/>
-        </w:rPr>
-        <w:t xml:space="preserve"> over alle </w:t>
-      </w:r>
-      <w:proofErr w:type="spellStart"/>
-      <w:r>
-        <w:rPr>
-          <w:rFonts w:cs="Arial"/>
-          <w:szCs w:val="20"/>
-          <w:lang w:val="nl-BE"/>
-        </w:rPr>
-        <w:t>states</w:t>
-      </w:r>
-      <w:proofErr w:type="spellEnd"/>
-      <w:r>
-        <w:rPr>
-          <w:rFonts w:cs="Arial"/>
-          <w:szCs w:val="20"/>
-          <w:lang w:val="nl-BE"/>
-        </w:rPr>
-        <w:t xml:space="preserve"> gegaan worden en voor elke state worden steeds de actions bekeken en van die actions wordt steeds degene met de hoogste </w:t>
-      </w:r>
-      <w:proofErr w:type="spellStart"/>
-      <w:r>
-        <w:rPr>
-          <w:rFonts w:cs="Arial"/>
-          <w:szCs w:val="20"/>
-          <w:lang w:val="nl-BE"/>
-        </w:rPr>
-        <w:t>Qvalue</w:t>
-      </w:r>
-      <w:proofErr w:type="spellEnd"/>
-      <w:r>
-        <w:rPr>
-          <w:rFonts w:cs="Arial"/>
-          <w:szCs w:val="20"/>
-          <w:lang w:val="nl-BE"/>
-        </w:rPr>
-        <w:t xml:space="preserve"> bepaalt wat neerkomt op “de </w:t>
+      <w:r>
+        <w:rPr>
+          <w:rFonts w:cs="Arial"/>
+          <w:szCs w:val="20"/>
+          <w:lang w:val="nl-BE"/>
+        </w:rPr>
+        <w:t xml:space="preserve">RunValueIteration zal de valueiteration uitvoeren en de code werkt als volgt: </w:t>
+      </w:r>
+      <w:r>
+        <w:rPr>
+          <w:rFonts w:cs="Arial"/>
+          <w:szCs w:val="20"/>
+          <w:lang w:val="nl-BE"/>
+        </w:rPr>
+        <w:t xml:space="preserve">er zal stees over alle states gegaan worden en voor elke state worden steeds de actions bekeken en van die actions wordt steeds degene met de hoogste Qvalue bepaalt wat neerkomt op “de </w:t>
       </w:r>
       <w:r>
         <w:rPr>
@@ -641,93 +323,29 @@
         </w:rPr>
         <w:t xml:space="preserve">optimale </w:t>
       </w:r>
-      <w:proofErr w:type="spellStart"/>
-      <w:r>
-        <w:rPr>
-          <w:rFonts w:cs="Arial"/>
-          <w:szCs w:val="20"/>
-          <w:lang w:val="nl-BE"/>
-        </w:rPr>
-        <w:t>value</w:t>
-      </w:r>
-      <w:proofErr w:type="spellEnd"/>
-      <w:r>
-        <w:rPr>
-          <w:rFonts w:cs="Arial"/>
-          <w:szCs w:val="20"/>
-          <w:lang w:val="nl-BE"/>
-        </w:rPr>
-        <w:t>”.</w:t>
-      </w:r>
-      <w:r>
-        <w:rPr>
-          <w:rFonts w:cs="Arial"/>
-          <w:szCs w:val="20"/>
-          <w:lang w:val="nl-BE"/>
-        </w:rPr>
-        <w:t xml:space="preserve"> Enkel bij een terminal state zal de </w:t>
-      </w:r>
-      <w:proofErr w:type="spellStart"/>
-      <w:r>
-        <w:rPr>
-          <w:rFonts w:cs="Arial"/>
-          <w:szCs w:val="20"/>
-          <w:lang w:val="nl-BE"/>
-        </w:rPr>
-        <w:t>value</w:t>
-      </w:r>
-      <w:proofErr w:type="spellEnd"/>
-      <w:r>
-        <w:rPr>
-          <w:rFonts w:cs="Arial"/>
-          <w:szCs w:val="20"/>
-          <w:lang w:val="nl-BE"/>
-        </w:rPr>
-        <w:t xml:space="preserve"> niet bepaald worden want bij een terminal state moeten geen actions gebeuren.</w:t>
-      </w:r>
-      <w:r>
-        <w:rPr>
-          <w:rFonts w:cs="Arial"/>
-          <w:szCs w:val="20"/>
-          <w:lang w:val="nl-BE"/>
-        </w:rPr>
-        <w:t xml:space="preserve"> Deze optimale </w:t>
-      </w:r>
-      <w:proofErr w:type="spellStart"/>
-      <w:r>
-        <w:rPr>
-          <w:rFonts w:cs="Arial"/>
-          <w:szCs w:val="20"/>
-          <w:lang w:val="nl-BE"/>
-        </w:rPr>
-        <w:t>values</w:t>
-      </w:r>
-      <w:proofErr w:type="spellEnd"/>
-      <w:r>
-        <w:rPr>
-          <w:rFonts w:cs="Arial"/>
-          <w:szCs w:val="20"/>
-          <w:lang w:val="nl-BE"/>
-        </w:rPr>
-        <w:t xml:space="preserve"> worden opgeslagen in een tijdelijke array en uiteindelijk gestoken in </w:t>
-      </w:r>
-      <w:proofErr w:type="spellStart"/>
-      <w:r>
-        <w:rPr>
-          <w:rFonts w:cs="Arial"/>
-          <w:szCs w:val="20"/>
-          <w:lang w:val="nl-BE"/>
-        </w:rPr>
-        <w:t>self.values</w:t>
-      </w:r>
-      <w:proofErr w:type="spellEnd"/>
-      <w:r>
-        <w:rPr>
-          <w:rFonts w:cs="Arial"/>
-          <w:szCs w:val="20"/>
-          <w:lang w:val="nl-BE"/>
-        </w:rPr>
-        <w:t>.</w:t>
+      <w:r>
+        <w:rPr>
+          <w:rFonts w:cs="Arial"/>
+          <w:szCs w:val="20"/>
+          <w:lang w:val="nl-BE"/>
+        </w:rPr>
+        <w:t>value”.</w:t>
+      </w:r>
+      <w:r>
+        <w:rPr>
+          <w:rFonts w:cs="Arial"/>
+          <w:szCs w:val="20"/>
+          <w:lang w:val="nl-BE"/>
+        </w:rPr>
+        <w:t xml:space="preserve"> Enkel bij een terminal state zal de value niet bepaald worden want bij een terminal state moeten geen actions gebeuren.</w:t>
+      </w:r>
+      <w:r>
+        <w:rPr>
+          <w:rFonts w:cs="Arial"/>
+          <w:szCs w:val="20"/>
+          <w:lang w:val="nl-BE"/>
+        </w:rPr>
+        <w:t xml:space="preserve"> Deze optimale values worden opgeslagen in een tijdelijke array en uiteindelijk gestoken in self.values.</w:t>
       </w:r>
       <w:r>
         <w:rPr>
@@ -823,61 +441,7 @@
           <w:szCs w:val="20"/>
           <w:lang w:val="nl-BE"/>
         </w:rPr>
-        <w:t xml:space="preserve">In </w:t>
-      </w:r>
-      <w:proofErr w:type="spellStart"/>
-      <w:r>
-        <w:rPr>
-          <w:rFonts w:cs="Arial"/>
-          <w:szCs w:val="20"/>
-          <w:lang w:val="nl-BE"/>
-        </w:rPr>
-        <w:t>computeQValueFromValues</w:t>
-      </w:r>
-      <w:proofErr w:type="spellEnd"/>
-      <w:r>
-        <w:rPr>
-          <w:rFonts w:cs="Arial"/>
-          <w:szCs w:val="20"/>
-          <w:lang w:val="nl-BE"/>
-        </w:rPr>
-        <w:t xml:space="preserve"> wordt op basis van de </w:t>
-      </w:r>
-      <w:proofErr w:type="spellStart"/>
-      <w:r>
-        <w:rPr>
-          <w:rFonts w:cs="Arial"/>
-          <w:szCs w:val="20"/>
-          <w:lang w:val="nl-BE"/>
-        </w:rPr>
-        <w:t>values</w:t>
-      </w:r>
-      <w:proofErr w:type="spellEnd"/>
-      <w:r>
-        <w:rPr>
-          <w:rFonts w:cs="Arial"/>
-          <w:szCs w:val="20"/>
-          <w:lang w:val="nl-BE"/>
-        </w:rPr>
-        <w:t xml:space="preserve"> in </w:t>
-      </w:r>
-      <w:proofErr w:type="spellStart"/>
-      <w:r>
-        <w:rPr>
-          <w:rFonts w:cs="Arial"/>
-          <w:szCs w:val="20"/>
-          <w:lang w:val="nl-BE"/>
-        </w:rPr>
-        <w:t>self.values</w:t>
-      </w:r>
-      <w:proofErr w:type="spellEnd"/>
-      <w:r>
-        <w:rPr>
-          <w:rFonts w:cs="Arial"/>
-          <w:szCs w:val="20"/>
-          <w:lang w:val="nl-BE"/>
-        </w:rPr>
-        <w:t>.</w:t>
+        <w:t>In computeQValueFromValues wordt op basis van de values in self.values.</w:t>
       </w:r>
       <w:r>
         <w:rPr>
@@ -941,119 +505,7 @@
         <w:rPr>
           <w:lang w:val="nl-BE"/>
         </w:rPr>
-        <w:t xml:space="preserve">In </w:t>
-      </w:r>
-      <w:proofErr w:type="spellStart"/>
-      <w:r>
-        <w:rPr>
-          <w:lang w:val="nl-BE"/>
-        </w:rPr>
-        <w:t>computeActionFromValues</w:t>
-      </w:r>
-      <w:proofErr w:type="spellEnd"/>
-      <w:r>
-        <w:rPr>
-          <w:lang w:val="nl-BE"/>
-        </w:rPr>
-        <w:t xml:space="preserve"> wordt op basis van </w:t>
-      </w:r>
-      <w:proofErr w:type="spellStart"/>
-      <w:r>
-        <w:rPr>
-          <w:lang w:val="nl-BE"/>
-        </w:rPr>
-        <w:t>self.values</w:t>
-      </w:r>
-      <w:proofErr w:type="spellEnd"/>
-      <w:r>
-        <w:rPr>
-          <w:lang w:val="nl-BE"/>
-        </w:rPr>
-        <w:t xml:space="preserve"> steeds de optimale actions bepaald. Ik had dit eerst geprobeerd met een gewone </w:t>
-      </w:r>
-      <w:proofErr w:type="spellStart"/>
-      <w:r>
-        <w:rPr>
-          <w:lang w:val="nl-BE"/>
-        </w:rPr>
-        <w:t>dictionary</w:t>
-      </w:r>
-      <w:proofErr w:type="spellEnd"/>
-      <w:r>
-        <w:rPr>
-          <w:lang w:val="nl-BE"/>
-        </w:rPr>
-        <w:t xml:space="preserve"> maar dit werkte niet. Met de </w:t>
-      </w:r>
-      <w:proofErr w:type="spellStart"/>
-      <w:r>
-        <w:rPr>
-          <w:lang w:val="nl-BE"/>
-        </w:rPr>
-        <w:t>util.counter</w:t>
-      </w:r>
-      <w:proofErr w:type="spellEnd"/>
-      <w:r>
-        <w:rPr>
-          <w:lang w:val="nl-BE"/>
-        </w:rPr>
-        <w:t xml:space="preserve">() die een extensie van de </w:t>
-      </w:r>
-      <w:proofErr w:type="spellStart"/>
-      <w:r>
-        <w:rPr>
-          <w:lang w:val="nl-BE"/>
-        </w:rPr>
-        <w:t>dictionary</w:t>
-      </w:r>
-      <w:proofErr w:type="spellEnd"/>
-      <w:r>
-        <w:rPr>
-          <w:lang w:val="nl-BE"/>
-        </w:rPr>
-        <w:t xml:space="preserve"> is, werkt dit uiteindelijk wel. In deze functie worden (</w:t>
-      </w:r>
-      <w:proofErr w:type="spellStart"/>
-      <w:r>
-        <w:rPr>
-          <w:lang w:val="nl-BE"/>
-        </w:rPr>
-        <w:t>Qvalue,action</w:t>
-      </w:r>
-      <w:proofErr w:type="spellEnd"/>
-      <w:r>
-        <w:rPr>
-          <w:lang w:val="nl-BE"/>
-        </w:rPr>
-        <w:t xml:space="preserve">)-paren gemaakt voor een state waarvan later gewoon met de </w:t>
-      </w:r>
-      <w:proofErr w:type="spellStart"/>
-      <w:r>
-        <w:rPr>
-          <w:lang w:val="nl-BE"/>
-        </w:rPr>
-        <w:t>argmax</w:t>
-      </w:r>
-      <w:proofErr w:type="spellEnd"/>
-      <w:r>
-        <w:rPr>
-          <w:lang w:val="nl-BE"/>
-        </w:rPr>
-        <w:t xml:space="preserve">() functie die de action bij de hoogste </w:t>
-      </w:r>
-      <w:proofErr w:type="spellStart"/>
-      <w:r>
-        <w:rPr>
-          <w:lang w:val="nl-BE"/>
-        </w:rPr>
-        <w:t>keywaarde</w:t>
-      </w:r>
-      <w:proofErr w:type="spellEnd"/>
-      <w:r>
-        <w:rPr>
-          <w:lang w:val="nl-BE"/>
-        </w:rPr>
-        <w:t xml:space="preserve"> neemt</w:t>
+        <w:t>In computeActionFromValues wordt op basis van self.values steeds de optimale actions bepaald. Ik had dit eerst geprobeerd met een gewone dictionary maar dit werkte niet. Met de util.counter() die een extensie van de dictionary is, werkt dit uiteindelijk wel. In deze functie worden (Qvalue,action)-paren gemaakt voor een state waarvan later gewoon met de argmax() functie die de action bij de hoogste keywaarde neemt</w:t>
       </w:r>
       <w:r>
         <w:rPr>
@@ -1071,21 +523,7 @@
         <w:rPr>
           <w:lang w:val="nl-BE"/>
         </w:rPr>
-        <w:t xml:space="preserve"> </w:t>
-      </w:r>
-      <w:proofErr w:type="spellStart"/>
-      <w:r>
-        <w:rPr>
-          <w:lang w:val="nl-BE"/>
-        </w:rPr>
-        <w:t>value</w:t>
-      </w:r>
-      <w:proofErr w:type="spellEnd"/>
-      <w:r>
-        <w:rPr>
-          <w:lang w:val="nl-BE"/>
-        </w:rPr>
-        <w:t>”</w:t>
+        <w:t xml:space="preserve"> value”</w:t>
       </w:r>
       <w:r>
         <w:rPr>
@@ -1099,8 +537,6 @@
         </w:rPr>
         <w:t>.</w:t>
       </w:r>
-      <w:bookmarkStart w:id="0" w:name="_GoBack"/>
-      <w:bookmarkEnd w:id="0"/>
     </w:p>
     <w:p>
       <w:pPr>
@@ -1145,27 +581,49 @@
         <w:ind w:left="360"/>
         <w:jc w:val="both"/>
         <w:rPr>
+          <w:rFonts w:cs="Arial"/>
+          <w:szCs w:val="20"/>
+          <w:lang w:val="nl-BE"/>
+        </w:rPr>
+      </w:pPr>
+      <w:r>
+        <w:rPr>
           <w:noProof/>
         </w:rPr>
-      </w:pPr>
+        <w:t>De bedoeling is om de brug over te steken door ofwel de discount ofwel de noise te veranderen. Het optimale policy wordt al gebruikt. Normaal zou het optimale policy altijd naar de hoogste reward moeten gaan</w:t>
+      </w:r>
       <w:r>
         <w:rPr>
           <w:noProof/>
         </w:rPr>
-        <w:t>Placeholder.</w:t>
-      </w:r>
-    </w:p>
-    <w:p>
-      <w:pPr>
-        <w:pStyle w:val="Lijstalinea"/>
-        <w:ind w:left="360"/>
-        <w:jc w:val="both"/>
-        <w:rPr>
-          <w:rFonts w:cs="Arial"/>
-          <w:szCs w:val="20"/>
-          <w:lang w:val="nl-BE"/>
-        </w:rPr>
-      </w:pPr>
+        <w:t xml:space="preserve"> (hangt ook wel af van de discount maar deze is niet zo hoog)</w:t>
+      </w:r>
+      <w:bookmarkStart w:id="0" w:name="_GoBack"/>
+      <w:bookmarkEnd w:id="0"/>
+      <w:r>
+        <w:rPr>
+          <w:noProof/>
+        </w:rPr>
+        <w:t>.</w:t>
+      </w:r>
+      <w:r>
+        <w:rPr>
+          <w:noProof/>
+        </w:rPr>
+        <w:t xml:space="preserve"> </w:t>
+      </w:r>
+      <w:r>
+        <w:rPr>
+          <w:noProof/>
+        </w:rPr>
+        <w:t>D</w:t>
+      </w:r>
+      <w:r>
+        <w:rPr>
+          <w:noProof/>
+        </w:rPr>
+        <w:t>us als we de noise naar 0 zetten, lukt het wel.</w:t>
+      </w:r>
     </w:p>
     <w:p>
       <w:pPr>
@@ -2111,19 +1569,8 @@
               <w:szCs w:val="20"/>
               <w:lang w:val="en-GB"/>
             </w:rPr>
-            <w:t xml:space="preserve">5-Artificiële </w:t>
+            <w:t>5-Artificiële intelligentie</w:t>
           </w:r>
-          <w:proofErr w:type="spellStart"/>
-          <w:r>
-            <w:rPr>
-              <w:b/>
-              <w:color w:val="2D2C7C"/>
-              <w:szCs w:val="20"/>
-              <w:lang w:val="en-GB"/>
-            </w:rPr>
-            <w:t>intelligentie</w:t>
-          </w:r>
-          <w:proofErr w:type="spellEnd"/>
         </w:p>
         <w:p>
           <w:pPr>
@@ -2136,7 +1583,6 @@
               <w:lang w:val="en-GB"/>
             </w:rPr>
           </w:pPr>
-          <w:proofErr w:type="spellStart"/>
           <w:r>
             <w:rPr>
               <w:b/>
@@ -2144,17 +1590,7 @@
               <w:szCs w:val="20"/>
               <w:lang w:val="en-GB"/>
             </w:rPr>
-            <w:t>Labo</w:t>
-          </w:r>
-          <w:proofErr w:type="spellEnd"/>
-          <w:r>
-            <w:rPr>
-              <w:b/>
-              <w:color w:val="2D2C7C"/>
-              <w:szCs w:val="20"/>
-              <w:lang w:val="en-GB"/>
-            </w:rPr>
-            <w:t xml:space="preserve"> 1</w:t>
+            <w:t>Labo 1</w:t>
           </w:r>
         </w:p>
       </w:tc>
@@ -3635,7 +3071,7 @@
     </w:rPrDefault>
     <w:pPrDefault/>
   </w:docDefaults>
-  <w:latentStyles w:defLockedState="0" w:defUIPriority="0" w:defSemiHidden="0" w:defUnhideWhenUsed="0" w:defQFormat="0" w:count="377">
+  <w:latentStyles w:defLockedState="0" w:defUIPriority="0" w:defSemiHidden="0" w:defUnhideWhenUsed="0" w:defQFormat="0" w:count="376">
     <w:lsdException w:name="Normal" w:qFormat="1"/>
     <w:lsdException w:name="heading 1" w:uiPriority="1" w:qFormat="1"/>
     <w:lsdException w:name="heading 2" w:semiHidden="1" w:uiPriority="2" w:unhideWhenUsed="1" w:qFormat="1"/>
@@ -3732,6 +3168,7 @@
     <w:lsdException w:name="HTML Sample" w:semiHidden="1" w:unhideWhenUsed="1"/>
     <w:lsdException w:name="HTML Typewriter" w:semiHidden="1" w:unhideWhenUsed="1"/>
     <w:lsdException w:name="HTML Variable" w:semiHidden="1" w:unhideWhenUsed="1"/>
+    <w:lsdException w:name="Normal Table" w:semiHidden="1" w:unhideWhenUsed="1"/>
     <w:lsdException w:name="annotation subject" w:semiHidden="1" w:unhideWhenUsed="1"/>
     <w:lsdException w:name="No List" w:semiHidden="1" w:unhideWhenUsed="1"/>
     <w:lsdException w:name="Outline List 1" w:semiHidden="1" w:unhideWhenUsed="1"/>
@@ -3777,8 +3214,10 @@
     <w:lsdException w:name="Table Subtle 1" w:semiHidden="1" w:unhideWhenUsed="1"/>
     <w:lsdException w:name="Table Subtle 2" w:semiHidden="1" w:unhideWhenUsed="1"/>
     <w:lsdException w:name="Table Web 1" w:semiHidden="1" w:unhideWhenUsed="1"/>
+    <w:lsdException w:name="Table Web 2" w:semiHidden="1" w:unhideWhenUsed="1"/>
     <w:lsdException w:name="Table Web 3" w:semiHidden="1" w:unhideWhenUsed="1"/>
     <w:lsdException w:name="Balloon Text" w:semiHidden="1" w:unhideWhenUsed="1"/>
+    <w:lsdException w:name="Table Theme" w:semiHidden="1" w:unhideWhenUsed="1"/>
     <w:lsdException w:name="Placeholder Text" w:semiHidden="1" w:uiPriority="99"/>
     <w:lsdException w:name="No Spacing" w:uiPriority="1"/>
     <w:lsdException w:name="Light Shading" w:uiPriority="60"/>
@@ -3999,7 +3438,6 @@
     <w:lsdException w:name="Hashtag" w:semiHidden="1" w:uiPriority="99" w:unhideWhenUsed="1"/>
     <w:lsdException w:name="Unresolved Mention" w:semiHidden="1" w:uiPriority="99" w:unhideWhenUsed="1"/>
     <w:lsdException w:name="Smart Link" w:semiHidden="1" w:uiPriority="99" w:unhideWhenUsed="1"/>
-    <w:lsdException w:name="Smart Link Error" w:semiHidden="1" w:uiPriority="99" w:unhideWhenUsed="1"/>
   </w:latentStyles>
   <w:style w:type="paragraph" w:default="1" w:styleId="Standaard">
     <w:name w:val="Normal"/>
@@ -4135,6 +3573,7 @@
   <w:style w:type="character" w:default="1" w:styleId="Standaardalinea-lettertype">
     <w:name w:val="Default Paragraph Font"/>
     <w:uiPriority w:val="1"/>
+    <w:semiHidden/>
     <w:unhideWhenUsed/>
   </w:style>
   <w:style w:type="table" w:default="1" w:styleId="Standaardtabel">
@@ -4910,7 +4349,7 @@
 </file>
 
 <file path=customXml/itemProps1.xml><?xml version="1.0" encoding="utf-8"?>
-<ds:datastoreItem xmlns:ds="http://schemas.openxmlformats.org/officeDocument/2006/customXml" ds:itemID="{BAE2D942-0BAB-4BAD-B023-5C61D4816CE6}">
+<ds:datastoreItem xmlns:ds="http://schemas.openxmlformats.org/officeDocument/2006/customXml" ds:itemID="{A1DB6F61-6936-4BA4-A641-09F904FD0E2B}">
   <ds:schemaRefs>
     <ds:schemaRef ds:uri="http://schemas.openxmlformats.org/officeDocument/2006/bibliography"/>
   </ds:schemaRefs>

</xml_diff>

<commit_message>
Verslag lab 2 tweak
</commit_message>
<xml_diff>
--- a/Verslag Lab 2.docx
+++ b/Verslag Lab 2.docx
@@ -118,7 +118,25 @@
           <w:szCs w:val="20"/>
           <w:lang w:val="nl-BE"/>
         </w:rPr>
-        <w:t>Om value iteration te kunnen uitvoeren, moeten we begrijpen wat er eigenlijk gebeurt in de formule:</w:t>
+        <w:t xml:space="preserve">Om </w:t>
+      </w:r>
+      <w:proofErr w:type="spellStart"/>
+      <w:r>
+        <w:rPr>
+          <w:rFonts w:cs="Arial"/>
+          <w:szCs w:val="20"/>
+          <w:lang w:val="nl-BE"/>
+        </w:rPr>
+        <w:t>value</w:t>
+      </w:r>
+      <w:proofErr w:type="spellEnd"/>
+      <w:r>
+        <w:rPr>
+          <w:rFonts w:cs="Arial"/>
+          <w:szCs w:val="20"/>
+          <w:lang w:val="nl-BE"/>
+        </w:rPr>
+        <w:t xml:space="preserve"> iteration te kunnen uitvoeren, moeten we begrijpen wat er eigenlijk gebeurt in de formule:</w:t>
       </w:r>
     </w:p>
     <w:p>
@@ -147,7 +165,25 @@
           <w:lang w:val="nl-BE"/>
         </w:rPr>
         <w:br/>
-        <w:t xml:space="preserve">De formule zegt dat je de maximum action moet nemen van de Q-value ofwel die som die er staat. In deze som staat er </w:t>
+        <w:t>De formule zegt dat je de maximum action moet nemen van de Q-</w:t>
+      </w:r>
+      <w:proofErr w:type="spellStart"/>
+      <w:r>
+        <w:rPr>
+          <w:rFonts w:cs="Arial"/>
+          <w:szCs w:val="20"/>
+          <w:lang w:val="nl-BE"/>
+        </w:rPr>
+        <w:t>value</w:t>
+      </w:r>
+      <w:proofErr w:type="spellEnd"/>
+      <w:r>
+        <w:rPr>
+          <w:rFonts w:cs="Arial"/>
+          <w:szCs w:val="20"/>
+          <w:lang w:val="nl-BE"/>
+        </w:rPr>
+        <w:t xml:space="preserve"> ofwel die som die er staat. In deze som staat er </w:t>
       </w:r>
     </w:p>
     <w:p>
@@ -170,7 +206,25 @@
           <w:szCs w:val="20"/>
           <w:lang w:val="nl-BE"/>
         </w:rPr>
-        <w:t>T(s,a,s’)</w:t>
+        <w:t>T(</w:t>
+      </w:r>
+      <w:proofErr w:type="spellStart"/>
+      <w:r>
+        <w:rPr>
+          <w:rFonts w:cs="Arial"/>
+          <w:szCs w:val="20"/>
+          <w:lang w:val="nl-BE"/>
+        </w:rPr>
+        <w:t>s,a,s</w:t>
+      </w:r>
+      <w:proofErr w:type="spellEnd"/>
+      <w:r>
+        <w:rPr>
+          <w:rFonts w:cs="Arial"/>
+          <w:szCs w:val="20"/>
+          <w:lang w:val="nl-BE"/>
+        </w:rPr>
+        <w:t>’)</w:t>
       </w:r>
       <w:r>
         <w:rPr>
@@ -201,7 +255,61 @@
           <w:szCs w:val="20"/>
           <w:lang w:val="nl-BE"/>
         </w:rPr>
-        <w:t>R(s,a,s’): dit is de expected reward voor het overgaan van state s naar s’ via action a</w:t>
+        <w:t>R(</w:t>
+      </w:r>
+      <w:proofErr w:type="spellStart"/>
+      <w:r>
+        <w:rPr>
+          <w:rFonts w:cs="Arial"/>
+          <w:szCs w:val="20"/>
+          <w:lang w:val="nl-BE"/>
+        </w:rPr>
+        <w:t>s,a,s</w:t>
+      </w:r>
+      <w:proofErr w:type="spellEnd"/>
+      <w:r>
+        <w:rPr>
+          <w:rFonts w:cs="Arial"/>
+          <w:szCs w:val="20"/>
+          <w:lang w:val="nl-BE"/>
+        </w:rPr>
+        <w:t xml:space="preserve">’): dit is de </w:t>
+      </w:r>
+      <w:proofErr w:type="spellStart"/>
+      <w:r>
+        <w:rPr>
+          <w:rFonts w:cs="Arial"/>
+          <w:szCs w:val="20"/>
+          <w:lang w:val="nl-BE"/>
+        </w:rPr>
+        <w:t>expected</w:t>
+      </w:r>
+      <w:proofErr w:type="spellEnd"/>
+      <w:r>
+        <w:rPr>
+          <w:rFonts w:cs="Arial"/>
+          <w:szCs w:val="20"/>
+          <w:lang w:val="nl-BE"/>
+        </w:rPr>
+        <w:t xml:space="preserve"> </w:t>
+      </w:r>
+      <w:proofErr w:type="spellStart"/>
+      <w:r>
+        <w:rPr>
+          <w:rFonts w:cs="Arial"/>
+          <w:szCs w:val="20"/>
+          <w:lang w:val="nl-BE"/>
+        </w:rPr>
+        <w:t>reward</w:t>
+      </w:r>
+      <w:proofErr w:type="spellEnd"/>
+      <w:r>
+        <w:rPr>
+          <w:rFonts w:cs="Arial"/>
+          <w:szCs w:val="20"/>
+          <w:lang w:val="nl-BE"/>
+        </w:rPr>
+        <w:t xml:space="preserve"> voor het overgaan van state s naar s’ via action a</w:t>
       </w:r>
     </w:p>
     <w:p>
@@ -218,21 +326,103 @@
           <w:lang w:val="nl-BE"/>
         </w:rPr>
       </w:pPr>
-      <w:r>
-        <w:rPr>
-          <w:rFonts w:cs="Arial"/>
-          <w:szCs w:val="20"/>
-          <w:lang w:val="nl-BE"/>
-        </w:rPr>
-        <w:t>yVk(s’): dit is de discounted (door de y) value van de volgende state s’</w:t>
-      </w:r>
-      <w:r>
-        <w:rPr>
-          <w:rFonts w:cs="Arial"/>
-          <w:szCs w:val="20"/>
-          <w:lang w:val="nl-BE"/>
-        </w:rPr>
-        <w:t xml:space="preserve"> =&gt; deze discount zorgt ervoor dat het programma het in zo weinig mogelijk stappen zal proberen uitvoeren (aagezien het latere values steeds verkleint)</w:t>
+      <w:proofErr w:type="spellStart"/>
+      <w:r>
+        <w:rPr>
+          <w:rFonts w:cs="Arial"/>
+          <w:szCs w:val="20"/>
+          <w:lang w:val="nl-BE"/>
+        </w:rPr>
+        <w:t>yVk</w:t>
+      </w:r>
+      <w:proofErr w:type="spellEnd"/>
+      <w:r>
+        <w:rPr>
+          <w:rFonts w:cs="Arial"/>
+          <w:szCs w:val="20"/>
+          <w:lang w:val="nl-BE"/>
+        </w:rPr>
+        <w:t xml:space="preserve">(s’): dit is de </w:t>
+      </w:r>
+      <w:proofErr w:type="spellStart"/>
+      <w:r>
+        <w:rPr>
+          <w:rFonts w:cs="Arial"/>
+          <w:szCs w:val="20"/>
+          <w:lang w:val="nl-BE"/>
+        </w:rPr>
+        <w:t>discounted</w:t>
+      </w:r>
+      <w:proofErr w:type="spellEnd"/>
+      <w:r>
+        <w:rPr>
+          <w:rFonts w:cs="Arial"/>
+          <w:szCs w:val="20"/>
+          <w:lang w:val="nl-BE"/>
+        </w:rPr>
+        <w:t xml:space="preserve"> (door de y) </w:t>
+      </w:r>
+      <w:proofErr w:type="spellStart"/>
+      <w:r>
+        <w:rPr>
+          <w:rFonts w:cs="Arial"/>
+          <w:szCs w:val="20"/>
+          <w:lang w:val="nl-BE"/>
+        </w:rPr>
+        <w:t>value</w:t>
+      </w:r>
+      <w:proofErr w:type="spellEnd"/>
+      <w:r>
+        <w:rPr>
+          <w:rFonts w:cs="Arial"/>
+          <w:szCs w:val="20"/>
+          <w:lang w:val="nl-BE"/>
+        </w:rPr>
+        <w:t xml:space="preserve"> van de volgende state s’</w:t>
+      </w:r>
+      <w:r>
+        <w:rPr>
+          <w:rFonts w:cs="Arial"/>
+          <w:szCs w:val="20"/>
+          <w:lang w:val="nl-BE"/>
+        </w:rPr>
+        <w:t xml:space="preserve"> =&gt; deze discount zorgt ervoor dat het programma het in zo weinig mogelijk stappen zal proberen uitvoeren (</w:t>
+      </w:r>
+      <w:proofErr w:type="spellStart"/>
+      <w:r>
+        <w:rPr>
+          <w:rFonts w:cs="Arial"/>
+          <w:szCs w:val="20"/>
+          <w:lang w:val="nl-BE"/>
+        </w:rPr>
+        <w:t>aagezien</w:t>
+      </w:r>
+      <w:proofErr w:type="spellEnd"/>
+      <w:r>
+        <w:rPr>
+          <w:rFonts w:cs="Arial"/>
+          <w:szCs w:val="20"/>
+          <w:lang w:val="nl-BE"/>
+        </w:rPr>
+        <w:t xml:space="preserve"> het latere </w:t>
+      </w:r>
+      <w:proofErr w:type="spellStart"/>
+      <w:r>
+        <w:rPr>
+          <w:rFonts w:cs="Arial"/>
+          <w:szCs w:val="20"/>
+          <w:lang w:val="nl-BE"/>
+        </w:rPr>
+        <w:t>values</w:t>
+      </w:r>
+      <w:proofErr w:type="spellEnd"/>
+      <w:r>
+        <w:rPr>
+          <w:rFonts w:cs="Arial"/>
+          <w:szCs w:val="20"/>
+          <w:lang w:val="nl-BE"/>
+        </w:rPr>
+        <w:t xml:space="preserve"> steeds verkleint)</w:t>
       </w:r>
     </w:p>
     <w:p>
@@ -259,23 +449,69 @@
           <w:szCs w:val="20"/>
           <w:lang w:val="nl-BE"/>
         </w:rPr>
-        <w:t xml:space="preserve"> zo goed mogelijk (als k groter is, is de waarde beter geconverged)</w:t>
-      </w:r>
-      <w:r>
-        <w:rPr>
-          <w:rFonts w:cs="Arial"/>
-          <w:szCs w:val="20"/>
-          <w:lang w:val="nl-BE"/>
-        </w:rPr>
-        <w:t xml:space="preserve"> de optimale values </w:t>
-      </w:r>
-      <w:r>
-        <w:rPr>
-          <w:rFonts w:cs="Arial"/>
-          <w:szCs w:val="20"/>
-          <w:lang w:val="nl-BE"/>
-        </w:rPr>
-        <w:t xml:space="preserve">Vk. </w:t>
+        <w:t xml:space="preserve"> zo goed mogelijk (als k groter is, is de waarde beter </w:t>
+      </w:r>
+      <w:proofErr w:type="spellStart"/>
+      <w:r>
+        <w:rPr>
+          <w:rFonts w:cs="Arial"/>
+          <w:szCs w:val="20"/>
+          <w:lang w:val="nl-BE"/>
+        </w:rPr>
+        <w:t>geconverged</w:t>
+      </w:r>
+      <w:proofErr w:type="spellEnd"/>
+      <w:r>
+        <w:rPr>
+          <w:rFonts w:cs="Arial"/>
+          <w:szCs w:val="20"/>
+          <w:lang w:val="nl-BE"/>
+        </w:rPr>
+        <w:t>)</w:t>
+      </w:r>
+      <w:r>
+        <w:rPr>
+          <w:rFonts w:cs="Arial"/>
+          <w:szCs w:val="20"/>
+          <w:lang w:val="nl-BE"/>
+        </w:rPr>
+        <w:t xml:space="preserve"> de optimale </w:t>
+      </w:r>
+      <w:proofErr w:type="spellStart"/>
+      <w:r>
+        <w:rPr>
+          <w:rFonts w:cs="Arial"/>
+          <w:szCs w:val="20"/>
+          <w:lang w:val="nl-BE"/>
+        </w:rPr>
+        <w:t>values</w:t>
+      </w:r>
+      <w:proofErr w:type="spellEnd"/>
+      <w:r>
+        <w:rPr>
+          <w:rFonts w:cs="Arial"/>
+          <w:szCs w:val="20"/>
+          <w:lang w:val="nl-BE"/>
+        </w:rPr>
+        <w:t xml:space="preserve"> </w:t>
+      </w:r>
+      <w:proofErr w:type="spellStart"/>
+      <w:r>
+        <w:rPr>
+          <w:rFonts w:cs="Arial"/>
+          <w:szCs w:val="20"/>
+          <w:lang w:val="nl-BE"/>
+        </w:rPr>
+        <w:t>Vk</w:t>
+      </w:r>
+      <w:proofErr w:type="spellEnd"/>
+      <w:r>
+        <w:rPr>
+          <w:rFonts w:cs="Arial"/>
+          <w:szCs w:val="20"/>
+          <w:lang w:val="nl-BE"/>
+        </w:rPr>
+        <w:t xml:space="preserve">. </w:t>
       </w:r>
     </w:p>
     <w:p>
@@ -299,21 +535,103 @@
           <w:lang w:val="nl-BE"/>
         </w:rPr>
       </w:pPr>
-      <w:r>
-        <w:rPr>
-          <w:rFonts w:cs="Arial"/>
-          <w:szCs w:val="20"/>
-          <w:lang w:val="nl-BE"/>
-        </w:rPr>
-        <w:t xml:space="preserve">RunValueIteration zal de valueiteration uitvoeren en de code werkt als volgt: </w:t>
-      </w:r>
-      <w:r>
-        <w:rPr>
-          <w:rFonts w:cs="Arial"/>
-          <w:szCs w:val="20"/>
-          <w:lang w:val="nl-BE"/>
-        </w:rPr>
-        <w:t xml:space="preserve">er zal stees over alle states gegaan worden en voor elke state worden steeds de actions bekeken en van die actions wordt steeds degene met de hoogste Qvalue bepaalt wat neerkomt op “de </w:t>
+      <w:proofErr w:type="spellStart"/>
+      <w:r>
+        <w:rPr>
+          <w:rFonts w:cs="Arial"/>
+          <w:szCs w:val="20"/>
+          <w:lang w:val="nl-BE"/>
+        </w:rPr>
+        <w:t>RunValueIteration</w:t>
+      </w:r>
+      <w:proofErr w:type="spellEnd"/>
+      <w:r>
+        <w:rPr>
+          <w:rFonts w:cs="Arial"/>
+          <w:szCs w:val="20"/>
+          <w:lang w:val="nl-BE"/>
+        </w:rPr>
+        <w:t xml:space="preserve"> zal de </w:t>
+      </w:r>
+      <w:proofErr w:type="spellStart"/>
+      <w:r>
+        <w:rPr>
+          <w:rFonts w:cs="Arial"/>
+          <w:szCs w:val="20"/>
+          <w:lang w:val="nl-BE"/>
+        </w:rPr>
+        <w:t>valueiteration</w:t>
+      </w:r>
+      <w:proofErr w:type="spellEnd"/>
+      <w:r>
+        <w:rPr>
+          <w:rFonts w:cs="Arial"/>
+          <w:szCs w:val="20"/>
+          <w:lang w:val="nl-BE"/>
+        </w:rPr>
+        <w:t xml:space="preserve"> uitvoeren en de code werkt als volgt: </w:t>
+      </w:r>
+      <w:r>
+        <w:rPr>
+          <w:rFonts w:cs="Arial"/>
+          <w:szCs w:val="20"/>
+          <w:lang w:val="nl-BE"/>
+        </w:rPr>
+        <w:t xml:space="preserve">er zal </w:t>
+      </w:r>
+      <w:proofErr w:type="spellStart"/>
+      <w:r>
+        <w:rPr>
+          <w:rFonts w:cs="Arial"/>
+          <w:szCs w:val="20"/>
+          <w:lang w:val="nl-BE"/>
+        </w:rPr>
+        <w:t>stees</w:t>
+      </w:r>
+      <w:proofErr w:type="spellEnd"/>
+      <w:r>
+        <w:rPr>
+          <w:rFonts w:cs="Arial"/>
+          <w:szCs w:val="20"/>
+          <w:lang w:val="nl-BE"/>
+        </w:rPr>
+        <w:t xml:space="preserve"> over alle </w:t>
+      </w:r>
+      <w:proofErr w:type="spellStart"/>
+      <w:r>
+        <w:rPr>
+          <w:rFonts w:cs="Arial"/>
+          <w:szCs w:val="20"/>
+          <w:lang w:val="nl-BE"/>
+        </w:rPr>
+        <w:t>states</w:t>
+      </w:r>
+      <w:proofErr w:type="spellEnd"/>
+      <w:r>
+        <w:rPr>
+          <w:rFonts w:cs="Arial"/>
+          <w:szCs w:val="20"/>
+          <w:lang w:val="nl-BE"/>
+        </w:rPr>
+        <w:t xml:space="preserve"> gegaan worden en voor elke state worden steeds de actions bekeken en van die actions wordt steeds degene met de hoogste </w:t>
+      </w:r>
+      <w:proofErr w:type="spellStart"/>
+      <w:r>
+        <w:rPr>
+          <w:rFonts w:cs="Arial"/>
+          <w:szCs w:val="20"/>
+          <w:lang w:val="nl-BE"/>
+        </w:rPr>
+        <w:t>Qvalue</w:t>
+      </w:r>
+      <w:proofErr w:type="spellEnd"/>
+      <w:r>
+        <w:rPr>
+          <w:rFonts w:cs="Arial"/>
+          <w:szCs w:val="20"/>
+          <w:lang w:val="nl-BE"/>
+        </w:rPr>
+        <w:t xml:space="preserve"> bepaalt wat neerkomt op “de </w:t>
       </w:r>
       <w:r>
         <w:rPr>
@@ -323,29 +641,93 @@
         </w:rPr>
         <w:t xml:space="preserve">optimale </w:t>
       </w:r>
-      <w:r>
-        <w:rPr>
-          <w:rFonts w:cs="Arial"/>
-          <w:szCs w:val="20"/>
-          <w:lang w:val="nl-BE"/>
-        </w:rPr>
-        <w:t>value”.</w:t>
-      </w:r>
-      <w:r>
-        <w:rPr>
-          <w:rFonts w:cs="Arial"/>
-          <w:szCs w:val="20"/>
-          <w:lang w:val="nl-BE"/>
-        </w:rPr>
-        <w:t xml:space="preserve"> Enkel bij een terminal state zal de value niet bepaald worden want bij een terminal state moeten geen actions gebeuren.</w:t>
-      </w:r>
-      <w:r>
-        <w:rPr>
-          <w:rFonts w:cs="Arial"/>
-          <w:szCs w:val="20"/>
-          <w:lang w:val="nl-BE"/>
-        </w:rPr>
-        <w:t xml:space="preserve"> Deze optimale values worden opgeslagen in een tijdelijke array en uiteindelijk gestoken in self.values.</w:t>
+      <w:proofErr w:type="spellStart"/>
+      <w:r>
+        <w:rPr>
+          <w:rFonts w:cs="Arial"/>
+          <w:szCs w:val="20"/>
+          <w:lang w:val="nl-BE"/>
+        </w:rPr>
+        <w:t>value</w:t>
+      </w:r>
+      <w:proofErr w:type="spellEnd"/>
+      <w:r>
+        <w:rPr>
+          <w:rFonts w:cs="Arial"/>
+          <w:szCs w:val="20"/>
+          <w:lang w:val="nl-BE"/>
+        </w:rPr>
+        <w:t>”.</w:t>
+      </w:r>
+      <w:r>
+        <w:rPr>
+          <w:rFonts w:cs="Arial"/>
+          <w:szCs w:val="20"/>
+          <w:lang w:val="nl-BE"/>
+        </w:rPr>
+        <w:t xml:space="preserve"> Enkel bij een terminal state zal de </w:t>
+      </w:r>
+      <w:proofErr w:type="spellStart"/>
+      <w:r>
+        <w:rPr>
+          <w:rFonts w:cs="Arial"/>
+          <w:szCs w:val="20"/>
+          <w:lang w:val="nl-BE"/>
+        </w:rPr>
+        <w:t>value</w:t>
+      </w:r>
+      <w:proofErr w:type="spellEnd"/>
+      <w:r>
+        <w:rPr>
+          <w:rFonts w:cs="Arial"/>
+          <w:szCs w:val="20"/>
+          <w:lang w:val="nl-BE"/>
+        </w:rPr>
+        <w:t xml:space="preserve"> niet bepaald worden want bij een terminal state moeten geen actions gebeuren.</w:t>
+      </w:r>
+      <w:r>
+        <w:rPr>
+          <w:rFonts w:cs="Arial"/>
+          <w:szCs w:val="20"/>
+          <w:lang w:val="nl-BE"/>
+        </w:rPr>
+        <w:t xml:space="preserve"> Deze optimale </w:t>
+      </w:r>
+      <w:proofErr w:type="spellStart"/>
+      <w:r>
+        <w:rPr>
+          <w:rFonts w:cs="Arial"/>
+          <w:szCs w:val="20"/>
+          <w:lang w:val="nl-BE"/>
+        </w:rPr>
+        <w:t>values</w:t>
+      </w:r>
+      <w:proofErr w:type="spellEnd"/>
+      <w:r>
+        <w:rPr>
+          <w:rFonts w:cs="Arial"/>
+          <w:szCs w:val="20"/>
+          <w:lang w:val="nl-BE"/>
+        </w:rPr>
+        <w:t xml:space="preserve"> worden opgeslagen in een tijdelijke array en uiteindelijk gestoken in </w:t>
+      </w:r>
+      <w:proofErr w:type="spellStart"/>
+      <w:r>
+        <w:rPr>
+          <w:rFonts w:cs="Arial"/>
+          <w:szCs w:val="20"/>
+          <w:lang w:val="nl-BE"/>
+        </w:rPr>
+        <w:t>self.values</w:t>
+      </w:r>
+      <w:proofErr w:type="spellEnd"/>
+      <w:r>
+        <w:rPr>
+          <w:rFonts w:cs="Arial"/>
+          <w:szCs w:val="20"/>
+          <w:lang w:val="nl-BE"/>
+        </w:rPr>
+        <w:t>.</w:t>
       </w:r>
       <w:r>
         <w:rPr>
@@ -441,7 +823,61 @@
           <w:szCs w:val="20"/>
           <w:lang w:val="nl-BE"/>
         </w:rPr>
-        <w:t>In computeQValueFromValues wordt op basis van de values in self.values.</w:t>
+        <w:t xml:space="preserve">In </w:t>
+      </w:r>
+      <w:proofErr w:type="spellStart"/>
+      <w:r>
+        <w:rPr>
+          <w:rFonts w:cs="Arial"/>
+          <w:szCs w:val="20"/>
+          <w:lang w:val="nl-BE"/>
+        </w:rPr>
+        <w:t>computeQValueFromValues</w:t>
+      </w:r>
+      <w:proofErr w:type="spellEnd"/>
+      <w:r>
+        <w:rPr>
+          <w:rFonts w:cs="Arial"/>
+          <w:szCs w:val="20"/>
+          <w:lang w:val="nl-BE"/>
+        </w:rPr>
+        <w:t xml:space="preserve"> wordt op basis van de </w:t>
+      </w:r>
+      <w:proofErr w:type="spellStart"/>
+      <w:r>
+        <w:rPr>
+          <w:rFonts w:cs="Arial"/>
+          <w:szCs w:val="20"/>
+          <w:lang w:val="nl-BE"/>
+        </w:rPr>
+        <w:t>values</w:t>
+      </w:r>
+      <w:proofErr w:type="spellEnd"/>
+      <w:r>
+        <w:rPr>
+          <w:rFonts w:cs="Arial"/>
+          <w:szCs w:val="20"/>
+          <w:lang w:val="nl-BE"/>
+        </w:rPr>
+        <w:t xml:space="preserve"> in </w:t>
+      </w:r>
+      <w:proofErr w:type="spellStart"/>
+      <w:r>
+        <w:rPr>
+          <w:rFonts w:cs="Arial"/>
+          <w:szCs w:val="20"/>
+          <w:lang w:val="nl-BE"/>
+        </w:rPr>
+        <w:t>self.values</w:t>
+      </w:r>
+      <w:proofErr w:type="spellEnd"/>
+      <w:r>
+        <w:rPr>
+          <w:rFonts w:cs="Arial"/>
+          <w:szCs w:val="20"/>
+          <w:lang w:val="nl-BE"/>
+        </w:rPr>
+        <w:t>.</w:t>
       </w:r>
       <w:r>
         <w:rPr>
@@ -505,7 +941,119 @@
         <w:rPr>
           <w:lang w:val="nl-BE"/>
         </w:rPr>
-        <w:t>In computeActionFromValues wordt op basis van self.values steeds de optimale actions bepaald. Ik had dit eerst geprobeerd met een gewone dictionary maar dit werkte niet. Met de util.counter() die een extensie van de dictionary is, werkt dit uiteindelijk wel. In deze functie worden (Qvalue,action)-paren gemaakt voor een state waarvan later gewoon met de argmax() functie die de action bij de hoogste keywaarde neemt</w:t>
+        <w:t xml:space="preserve">In </w:t>
+      </w:r>
+      <w:proofErr w:type="spellStart"/>
+      <w:r>
+        <w:rPr>
+          <w:lang w:val="nl-BE"/>
+        </w:rPr>
+        <w:t>computeActionFromValues</w:t>
+      </w:r>
+      <w:proofErr w:type="spellEnd"/>
+      <w:r>
+        <w:rPr>
+          <w:lang w:val="nl-BE"/>
+        </w:rPr>
+        <w:t xml:space="preserve"> wordt op basis van </w:t>
+      </w:r>
+      <w:proofErr w:type="spellStart"/>
+      <w:r>
+        <w:rPr>
+          <w:lang w:val="nl-BE"/>
+        </w:rPr>
+        <w:t>self.values</w:t>
+      </w:r>
+      <w:proofErr w:type="spellEnd"/>
+      <w:r>
+        <w:rPr>
+          <w:lang w:val="nl-BE"/>
+        </w:rPr>
+        <w:t xml:space="preserve"> steeds de optimale actions bepaald. Ik had dit eerst geprobeerd met een gewone </w:t>
+      </w:r>
+      <w:proofErr w:type="spellStart"/>
+      <w:r>
+        <w:rPr>
+          <w:lang w:val="nl-BE"/>
+        </w:rPr>
+        <w:t>dictionary</w:t>
+      </w:r>
+      <w:proofErr w:type="spellEnd"/>
+      <w:r>
+        <w:rPr>
+          <w:lang w:val="nl-BE"/>
+        </w:rPr>
+        <w:t xml:space="preserve"> maar dit werkte niet. Met de </w:t>
+      </w:r>
+      <w:proofErr w:type="spellStart"/>
+      <w:r>
+        <w:rPr>
+          <w:lang w:val="nl-BE"/>
+        </w:rPr>
+        <w:t>util.counter</w:t>
+      </w:r>
+      <w:proofErr w:type="spellEnd"/>
+      <w:r>
+        <w:rPr>
+          <w:lang w:val="nl-BE"/>
+        </w:rPr>
+        <w:t xml:space="preserve">() die een extensie van de </w:t>
+      </w:r>
+      <w:proofErr w:type="spellStart"/>
+      <w:r>
+        <w:rPr>
+          <w:lang w:val="nl-BE"/>
+        </w:rPr>
+        <w:t>dictionary</w:t>
+      </w:r>
+      <w:proofErr w:type="spellEnd"/>
+      <w:r>
+        <w:rPr>
+          <w:lang w:val="nl-BE"/>
+        </w:rPr>
+        <w:t xml:space="preserve"> is, werkt dit uiteindelijk wel. In deze functie worden (</w:t>
+      </w:r>
+      <w:proofErr w:type="spellStart"/>
+      <w:r>
+        <w:rPr>
+          <w:lang w:val="nl-BE"/>
+        </w:rPr>
+        <w:t>Qvalue,action</w:t>
+      </w:r>
+      <w:proofErr w:type="spellEnd"/>
+      <w:r>
+        <w:rPr>
+          <w:lang w:val="nl-BE"/>
+        </w:rPr>
+        <w:t xml:space="preserve">)-paren gemaakt voor een state waarvan later gewoon met de </w:t>
+      </w:r>
+      <w:proofErr w:type="spellStart"/>
+      <w:r>
+        <w:rPr>
+          <w:lang w:val="nl-BE"/>
+        </w:rPr>
+        <w:t>argmax</w:t>
+      </w:r>
+      <w:proofErr w:type="spellEnd"/>
+      <w:r>
+        <w:rPr>
+          <w:lang w:val="nl-BE"/>
+        </w:rPr>
+        <w:t xml:space="preserve">() functie die de action bij de hoogste </w:t>
+      </w:r>
+      <w:proofErr w:type="spellStart"/>
+      <w:r>
+        <w:rPr>
+          <w:lang w:val="nl-BE"/>
+        </w:rPr>
+        <w:t>keywaarde</w:t>
+      </w:r>
+      <w:proofErr w:type="spellEnd"/>
+      <w:r>
+        <w:rPr>
+          <w:lang w:val="nl-BE"/>
+        </w:rPr>
+        <w:t xml:space="preserve"> neemt</w:t>
       </w:r>
       <w:r>
         <w:rPr>
@@ -523,7 +1071,21 @@
         <w:rPr>
           <w:lang w:val="nl-BE"/>
         </w:rPr>
-        <w:t xml:space="preserve"> value”</w:t>
+        <w:t xml:space="preserve"> </w:t>
+      </w:r>
+      <w:proofErr w:type="spellStart"/>
+      <w:r>
+        <w:rPr>
+          <w:lang w:val="nl-BE"/>
+        </w:rPr>
+        <w:t>value</w:t>
+      </w:r>
+      <w:proofErr w:type="spellEnd"/>
+      <w:r>
+        <w:rPr>
+          <w:lang w:val="nl-BE"/>
+        </w:rPr>
+        <w:t>”</w:t>
       </w:r>
       <w:r>
         <w:rPr>
@@ -596,15 +1158,7 @@
         <w:rPr>
           <w:noProof/>
         </w:rPr>
-        <w:t xml:space="preserve"> (hangt ook wel af van de discount maar deze is niet zo hoog)</w:t>
-      </w:r>
-      <w:bookmarkStart w:id="0" w:name="_GoBack"/>
-      <w:bookmarkEnd w:id="0"/>
-      <w:r>
-        <w:rPr>
-          <w:noProof/>
-        </w:rPr>
-        <w:t>.</w:t>
+        <w:t xml:space="preserve"> (hangt ook wel af van de discount maar deze is niet zo hoog).</w:t>
       </w:r>
       <w:r>
         <w:rPr>
@@ -647,8 +1201,19 @@
           <w:szCs w:val="20"/>
           <w:lang w:val="nl-BE"/>
         </w:rPr>
-        <w:t>Question 3: Policies</w:t>
-      </w:r>
+        <w:t xml:space="preserve">Question 3: </w:t>
+      </w:r>
+      <w:proofErr w:type="spellStart"/>
+      <w:r>
+        <w:rPr>
+          <w:rFonts w:cs="Arial"/>
+          <w:b/>
+          <w:szCs w:val="20"/>
+          <w:lang w:val="nl-BE"/>
+        </w:rPr>
+        <w:t>Policies</w:t>
+      </w:r>
+      <w:proofErr w:type="spellEnd"/>
     </w:p>
     <w:p>
       <w:pPr>
@@ -760,14 +1325,39 @@
           <w:highlight w:val="lightGray"/>
           <w:lang w:val="nl-BE"/>
         </w:rPr>
-        <w:t>Q-value</w:t>
-      </w:r>
-      <w:r>
-        <w:rPr>
-          <w:lang w:val="nl-BE"/>
-        </w:rPr>
-        <w:t xml:space="preserve"> bijgehouden. In het begin zijn deze waarden 0. Na een aantal keer spelen, wordt de tabel stelselmatig aangevuld. De Agent kiest zijn volgende actie door het zoeken van de hoogste Q-value in de huidige state.</w:t>
-      </w:r>
+        <w:t>Q-</w:t>
+      </w:r>
+      <w:proofErr w:type="spellStart"/>
+      <w:r>
+        <w:rPr>
+          <w:highlight w:val="lightGray"/>
+          <w:lang w:val="nl-BE"/>
+        </w:rPr>
+        <w:t>value</w:t>
+      </w:r>
+      <w:proofErr w:type="spellEnd"/>
+      <w:r>
+        <w:rPr>
+          <w:lang w:val="nl-BE"/>
+        </w:rPr>
+        <w:t xml:space="preserve"> bijgehouden. In het begin zijn deze waarden 0. Na een aantal keer spelen, wordt de tabel stelselmatig aangevuld. De Agent kiest zijn volgende actie door het zoeken van de hoogste Q-</w:t>
+      </w:r>
+      <w:proofErr w:type="spellStart"/>
+      <w:r>
+        <w:rPr>
+          <w:lang w:val="nl-BE"/>
+        </w:rPr>
+        <w:t>value</w:t>
+      </w:r>
+      <w:proofErr w:type="spellEnd"/>
+      <w:r>
+        <w:rPr>
+          <w:lang w:val="nl-BE"/>
+        </w:rPr>
+        <w:t xml:space="preserve"> in de huidige state.</w:t>
+      </w:r>
+      <w:bookmarkStart w:id="0" w:name="_GoBack"/>
+      <w:bookmarkEnd w:id="0"/>
     </w:p>
     <w:p>
       <w:pPr>
@@ -840,6 +1430,7 @@
         </w:rPr>
         <w:t>In “</w:t>
       </w:r>
+      <w:proofErr w:type="spellStart"/>
       <w:r>
         <w:rPr>
           <w:highlight w:val="lightGray"/>
@@ -847,6 +1438,7 @@
         </w:rPr>
         <w:t>QLearningAgent</w:t>
       </w:r>
+      <w:proofErr w:type="spellEnd"/>
       <w:r>
         <w:rPr>
           <w:lang w:val="nl-BE"/>
@@ -864,10 +1456,46 @@
         <w:rPr>
           <w:lang w:val="nl-BE"/>
         </w:rPr>
-        <w:t>” in Q-Learning gebeurt voornamelijk in update(state, action, nextState, reward)</w:t>
-      </w:r>
-      <w:r>
-        <w:t>. Hier krijgt een action, state paar een nieuwe Q-value aangewezen. De Agent kan deze later gebruiken voor het maken van een beslissing. De gebruikt formule is gebaseerd op deze van Wikipedia:</w:t>
+        <w:t xml:space="preserve">” in Q-Learning gebeurt voornamelijk in update(state, action, </w:t>
+      </w:r>
+      <w:proofErr w:type="spellStart"/>
+      <w:r>
+        <w:rPr>
+          <w:lang w:val="nl-BE"/>
+        </w:rPr>
+        <w:t>nextState</w:t>
+      </w:r>
+      <w:proofErr w:type="spellEnd"/>
+      <w:r>
+        <w:rPr>
+          <w:lang w:val="nl-BE"/>
+        </w:rPr>
+        <w:t xml:space="preserve">, </w:t>
+      </w:r>
+      <w:proofErr w:type="spellStart"/>
+      <w:r>
+        <w:rPr>
+          <w:lang w:val="nl-BE"/>
+        </w:rPr>
+        <w:t>reward</w:t>
+      </w:r>
+      <w:proofErr w:type="spellEnd"/>
+      <w:r>
+        <w:rPr>
+          <w:lang w:val="nl-BE"/>
+        </w:rPr>
+        <w:t>)</w:t>
+      </w:r>
+      <w:r>
+        <w:t>. Hier krijgt een action, state paar een nieuwe Q-</w:t>
+      </w:r>
+      <w:proofErr w:type="spellStart"/>
+      <w:r>
+        <w:t>value</w:t>
+      </w:r>
+      <w:proofErr w:type="spellEnd"/>
+      <w:r>
+        <w:t xml:space="preserve"> aangewezen. De Agent kan deze later gebruiken voor het maken van een beslissing. De gebruikt formule is gebaseerd op deze van Wikipedia:</w:t>
       </w:r>
     </w:p>
     <w:p>
@@ -880,14 +1508,24 @@
       <w:r>
         <w:t>De laatste term in de vorige formule werd geïmplementeerd in “</w:t>
       </w:r>
+      <w:proofErr w:type="spellStart"/>
       <w:r>
         <w:rPr>
           <w:highlight w:val="lightGray"/>
         </w:rPr>
         <w:t>computeValueFromQValues</w:t>
       </w:r>
-      <w:r>
-        <w:t>”. De Agent gaat altijd naar de volgende state met de hoogste Q-Value. Elke Q-value, na het nemen van een actie, wordt in een lijst gestoken. Na het doorlopen van alle “</w:t>
+      <w:proofErr w:type="spellEnd"/>
+      <w:r>
+        <w:t>”. De Agent gaat altijd naar de volgende state met de hoogste Q-Value. Elke Q-</w:t>
+      </w:r>
+      <w:proofErr w:type="spellStart"/>
+      <w:r>
+        <w:t>value</w:t>
+      </w:r>
+      <w:proofErr w:type="spellEnd"/>
+      <w:r>
+        <w:t>, na het nemen van een actie, wordt in een lijst gestoken. Na het doorlopen van alle “</w:t>
       </w:r>
       <w:r>
         <w:rPr>
@@ -896,16 +1534,34 @@
         <w:t>legale</w:t>
       </w:r>
       <w:r>
-        <w:t>” acties, kan de maximum Q-value van de lijst teruggegeven worden aan het programma. “</w:t>
-      </w:r>
+        <w:t>” acties, kan de maximum Q-</w:t>
+      </w:r>
+      <w:proofErr w:type="spellStart"/>
+      <w:r>
+        <w:t>value</w:t>
+      </w:r>
+      <w:proofErr w:type="spellEnd"/>
+      <w:r>
+        <w:t xml:space="preserve"> van de lijst teruggegeven worden aan het programma. “</w:t>
+      </w:r>
+      <w:proofErr w:type="spellStart"/>
       <w:r>
         <w:rPr>
           <w:highlight w:val="lightGray"/>
         </w:rPr>
         <w:t>ComputeActionfromQValues</w:t>
       </w:r>
-      <w:r>
-        <w:t xml:space="preserve">” geeft de actie terug, bijhorend bij de maximum Q-value. </w:t>
+      <w:proofErr w:type="spellEnd"/>
+      <w:r>
+        <w:t>” geeft de actie terug, bijhorend bij de maximum Q-</w:t>
+      </w:r>
+      <w:proofErr w:type="spellStart"/>
+      <w:r>
+        <w:t>value</w:t>
+      </w:r>
+      <w:proofErr w:type="spellEnd"/>
+      <w:r>
+        <w:t xml:space="preserve">. </w:t>
       </w:r>
     </w:p>
     <w:p>
@@ -941,8 +1597,19 @@
           <w:szCs w:val="20"/>
           <w:lang w:val="nl-BE"/>
         </w:rPr>
-        <w:t>Question 7: Epsilon Greedy</w:t>
-      </w:r>
+        <w:t xml:space="preserve">Question 7: Epsilon </w:t>
+      </w:r>
+      <w:proofErr w:type="spellStart"/>
+      <w:r>
+        <w:rPr>
+          <w:rFonts w:cs="Arial"/>
+          <w:b/>
+          <w:szCs w:val="20"/>
+          <w:lang w:val="nl-BE"/>
+        </w:rPr>
+        <w:t>Greedy</w:t>
+      </w:r>
+      <w:proofErr w:type="spellEnd"/>
     </w:p>
     <w:p>
       <w:pPr>
@@ -970,16 +1637,24 @@
       <w:r>
         <w:t>t één functie: “</w:t>
       </w:r>
+      <w:proofErr w:type="spellStart"/>
       <w:r>
         <w:rPr>
           <w:highlight w:val="lightGray"/>
         </w:rPr>
-        <w:t>getAction(</w:t>
-      </w:r>
+        <w:t>getAction</w:t>
+      </w:r>
+      <w:proofErr w:type="spellEnd"/>
       <w:r>
         <w:rPr>
           <w:highlight w:val="lightGray"/>
         </w:rPr>
+        <w:t>(</w:t>
+      </w:r>
+      <w:r>
+        <w:rPr>
+          <w:highlight w:val="lightGray"/>
+        </w:rPr>
         <w:t>state</w:t>
       </w:r>
       <w:r>
@@ -991,30 +1666,50 @@
       <w:r>
         <w:t>”. Tijdens het programma loopt, zijn er twee opties mogelijk. In epsilon keer van de gevallen, geeft de functie een willekeurige actie terug (uit “</w:t>
       </w:r>
+      <w:proofErr w:type="spellStart"/>
       <w:r>
         <w:rPr>
           <w:highlight w:val="lightGray"/>
         </w:rPr>
         <w:t>legalActions</w:t>
       </w:r>
-      <w:r>
-        <w:t>”). Epsilon kunnen we veranderen naar wens in de command line. “</w:t>
-      </w:r>
+      <w:proofErr w:type="spellEnd"/>
+      <w:r>
+        <w:t xml:space="preserve">”). Epsilon kunnen we veranderen naar wens in de </w:t>
+      </w:r>
+      <w:proofErr w:type="spellStart"/>
+      <w:r>
+        <w:t>command</w:t>
+      </w:r>
+      <w:proofErr w:type="spellEnd"/>
+      <w:r>
+        <w:t xml:space="preserve"> line. “</w:t>
+      </w:r>
+      <w:proofErr w:type="spellStart"/>
       <w:r>
         <w:rPr>
           <w:highlight w:val="lightGray"/>
         </w:rPr>
-        <w:t>util.flipcoin(p)</w:t>
+        <w:t>util.flipcoin</w:t>
+      </w:r>
+      <w:proofErr w:type="spellEnd"/>
+      <w:r>
+        <w:rPr>
+          <w:highlight w:val="lightGray"/>
+        </w:rPr>
+        <w:t>(p)</w:t>
       </w:r>
       <w:r>
         <w:t>” geeft True terug met kans p (hier epsilon). In alle andere gevallen geven we de beste actie terug met “</w:t>
       </w:r>
+      <w:proofErr w:type="spellStart"/>
       <w:r>
         <w:rPr>
           <w:highlight w:val="lightGray"/>
         </w:rPr>
         <w:t>ComputeActionfromQValues</w:t>
       </w:r>
+      <w:proofErr w:type="spellEnd"/>
       <w:r>
         <w:t xml:space="preserve">”. Deze implementatie hebben we reeds gezien in vorige opdracht. </w:t>
       </w:r>
@@ -1052,8 +1747,19 @@
           <w:szCs w:val="20"/>
           <w:lang w:val="nl-BE"/>
         </w:rPr>
-        <w:t>Question 8: Bridge Crossing Revisited</w:t>
-      </w:r>
+        <w:t xml:space="preserve">Question 8: Bridge Crossing </w:t>
+      </w:r>
+      <w:proofErr w:type="spellStart"/>
+      <w:r>
+        <w:rPr>
+          <w:rFonts w:cs="Arial"/>
+          <w:b/>
+          <w:szCs w:val="20"/>
+          <w:lang w:val="nl-BE"/>
+        </w:rPr>
+        <w:t>Revisited</w:t>
+      </w:r>
+      <w:proofErr w:type="spellEnd"/>
     </w:p>
     <w:p>
       <w:pPr>
@@ -1099,6 +1805,7 @@
         </w:rPr>
         <w:t xml:space="preserve"> en </w:t>
       </w:r>
+      <w:proofErr w:type="spellStart"/>
       <w:r>
         <w:rPr>
           <w:rFonts w:cs="Arial"/>
@@ -1108,6 +1815,7 @@
         </w:rPr>
         <w:t>learning-rate</w:t>
       </w:r>
+      <w:proofErr w:type="spellEnd"/>
       <w:r>
         <w:rPr>
           <w:rFonts w:cs="Arial"/>
@@ -1116,6 +1824,7 @@
         </w:rPr>
         <w:t>) werd het redelijk snel duidelijk dit na 50 iteraties niet mogelijk zou zijn. Het leren van een “</w:t>
       </w:r>
+      <w:proofErr w:type="spellStart"/>
       <w:r>
         <w:rPr>
           <w:rFonts w:cs="Arial"/>
@@ -1123,7 +1832,17 @@
           <w:highlight w:val="lightGray"/>
           <w:lang w:val="nl-BE"/>
         </w:rPr>
-        <w:t>optimal policy</w:t>
+        <w:t>optimal</w:t>
+      </w:r>
+      <w:proofErr w:type="spellEnd"/>
+      <w:r>
+        <w:rPr>
+          <w:rFonts w:cs="Arial"/>
+          <w:szCs w:val="20"/>
+          <w:highlight w:val="lightGray"/>
+          <w:lang w:val="nl-BE"/>
+        </w:rPr>
+        <w:t xml:space="preserve"> policy</w:t>
       </w:r>
       <w:r>
         <w:rPr>
@@ -1569,8 +2288,19 @@
               <w:szCs w:val="20"/>
               <w:lang w:val="en-GB"/>
             </w:rPr>
-            <w:t>5-Artificiële intelligentie</w:t>
+            <w:t xml:space="preserve">5-Artificiële </w:t>
           </w:r>
+          <w:proofErr w:type="spellStart"/>
+          <w:r>
+            <w:rPr>
+              <w:b/>
+              <w:color w:val="2D2C7C"/>
+              <w:szCs w:val="20"/>
+              <w:lang w:val="en-GB"/>
+            </w:rPr>
+            <w:t>intelligentie</w:t>
+          </w:r>
+          <w:proofErr w:type="spellEnd"/>
         </w:p>
         <w:p>
           <w:pPr>
@@ -1583,6 +2313,7 @@
               <w:lang w:val="en-GB"/>
             </w:rPr>
           </w:pPr>
+          <w:proofErr w:type="spellStart"/>
           <w:r>
             <w:rPr>
               <w:b/>
@@ -1590,7 +2321,26 @@
               <w:szCs w:val="20"/>
               <w:lang w:val="en-GB"/>
             </w:rPr>
-            <w:t>Labo 1</w:t>
+            <w:t>Labo</w:t>
+          </w:r>
+          <w:proofErr w:type="spellEnd"/>
+          <w:r>
+            <w:rPr>
+              <w:b/>
+              <w:color w:val="2D2C7C"/>
+              <w:szCs w:val="20"/>
+              <w:lang w:val="en-GB"/>
+            </w:rPr>
+            <w:t xml:space="preserve"> </w:t>
+          </w:r>
+          <w:r>
+            <w:rPr>
+              <w:b/>
+              <w:color w:val="2D2C7C"/>
+              <w:szCs w:val="20"/>
+              <w:lang w:val="en-GB"/>
+            </w:rPr>
+            <w:t>2</w:t>
           </w:r>
         </w:p>
       </w:tc>
@@ -1658,8 +2408,19 @@
               <w:szCs w:val="20"/>
               <w:lang w:val="nl-BE"/>
             </w:rPr>
-            <w:t>Arne Defays</w:t>
+            <w:t xml:space="preserve">Arne </w:t>
           </w:r>
+          <w:proofErr w:type="spellStart"/>
+          <w:r>
+            <w:rPr>
+              <w:b/>
+              <w:color w:val="2D2C7C"/>
+              <w:szCs w:val="20"/>
+              <w:lang w:val="nl-BE"/>
+            </w:rPr>
+            <w:t>Defays</w:t>
+          </w:r>
+          <w:proofErr w:type="spellEnd"/>
         </w:p>
       </w:tc>
     </w:tr>
@@ -4349,7 +5110,7 @@
 </file>
 
 <file path=customXml/itemProps1.xml><?xml version="1.0" encoding="utf-8"?>
-<ds:datastoreItem xmlns:ds="http://schemas.openxmlformats.org/officeDocument/2006/customXml" ds:itemID="{A1DB6F61-6936-4BA4-A641-09F904FD0E2B}">
+<ds:datastoreItem xmlns:ds="http://schemas.openxmlformats.org/officeDocument/2006/customXml" ds:itemID="{0588E337-9BCD-46C5-967B-6B0C9F87ACCC}">
   <ds:schemaRefs>
     <ds:schemaRef ds:uri="http://schemas.openxmlformats.org/officeDocument/2006/bibliography"/>
   </ds:schemaRefs>

</xml_diff>